<commit_message>
Created folder for final deliverables and added completed docs
</commit_message>
<xml_diff>
--- a/Feasibility Report.docx
+++ b/Feasibility Report.docx
@@ -1,6 +1,6 @@
 
 <file path=word/document.xml><?xml version="1.0" encoding="utf-8"?>
-<w:document xmlns:wpc="http://schemas.microsoft.com/office/word/2010/wordprocessingCanvas" xmlns:cx="http://schemas.microsoft.com/office/drawing/2014/chartex" xmlns:cx1="http://schemas.microsoft.com/office/drawing/2015/9/8/chartex" xmlns:cx2="http://schemas.microsoft.com/office/drawing/2015/10/21/chartex" xmlns:mc="http://schemas.openxmlformats.org/markup-compatibility/2006" xmlns:o="urn:schemas-microsoft-com:office:office" xmlns:r="http://schemas.openxmlformats.org/officeDocument/2006/relationships" xmlns:m="http://schemas.openxmlformats.org/officeDocument/2006/math" xmlns:v="urn:schemas-microsoft-com:vml" xmlns:wp14="http://schemas.microsoft.com/office/word/2010/wordprocessingDrawing" xmlns:wp="http://schemas.openxmlformats.org/drawingml/2006/wordprocessingDrawing" xmlns:w10="urn:schemas-microsoft-com:office:word" xmlns:w="http://schemas.openxmlformats.org/wordprocessingml/2006/main" xmlns:w14="http://schemas.microsoft.com/office/word/2010/wordml" xmlns:w15="http://schemas.microsoft.com/office/word/2012/wordml" xmlns:w16se="http://schemas.microsoft.com/office/word/2015/wordml/symex" xmlns:wpg="http://schemas.microsoft.com/office/word/2010/wordprocessingGroup" xmlns:wpi="http://schemas.microsoft.com/office/word/2010/wordprocessingInk" xmlns:wne="http://schemas.microsoft.com/office/word/2006/wordml" xmlns:wps="http://schemas.microsoft.com/office/word/2010/wordprocessingShape" mc:Ignorable="w14 w15 w16se wp14">
+<w:document xmlns:wpc="http://schemas.microsoft.com/office/word/2010/wordprocessingCanvas" xmlns:mc="http://schemas.openxmlformats.org/markup-compatibility/2006" xmlns:o="urn:schemas-microsoft-com:office:office" xmlns:r="http://schemas.openxmlformats.org/officeDocument/2006/relationships" xmlns:m="http://schemas.openxmlformats.org/officeDocument/2006/math" xmlns:v="urn:schemas-microsoft-com:vml" xmlns:wp14="http://schemas.microsoft.com/office/word/2010/wordprocessingDrawing" xmlns:wp="http://schemas.openxmlformats.org/drawingml/2006/wordprocessingDrawing" xmlns:w10="urn:schemas-microsoft-com:office:word" xmlns:w="http://schemas.openxmlformats.org/wordprocessingml/2006/main" xmlns:w14="http://schemas.microsoft.com/office/word/2010/wordml" xmlns:w15="http://schemas.microsoft.com/office/word/2012/wordml" xmlns:wpg="http://schemas.microsoft.com/office/word/2010/wordprocessingGroup" xmlns:wpi="http://schemas.microsoft.com/office/word/2010/wordprocessingInk" xmlns:wne="http://schemas.microsoft.com/office/word/2006/wordml" xmlns:wps="http://schemas.microsoft.com/office/word/2010/wordprocessingShape" mc:Ignorable="w14 w15 wp14">
   <w:body>
     <w:p/>
     <w:tbl>
@@ -161,7 +161,27 @@
                 <w:sz w:val="36"/>
                 <w:szCs w:val="36"/>
               </w:rPr>
-              <w:t xml:space="preserve">R.Z. Wenkstern </w:t>
+              <w:t xml:space="preserve">R.Z. </w:t>
+            </w:r>
+            <w:proofErr w:type="spellStart"/>
+            <w:r>
+              <w:rPr>
+                <w:b/>
+                <w:color w:val="7F7F7F" w:themeColor="text1" w:themeTint="80"/>
+                <w:sz w:val="36"/>
+                <w:szCs w:val="36"/>
+              </w:rPr>
+              <w:t>Wenkstern</w:t>
+            </w:r>
+            <w:proofErr w:type="spellEnd"/>
+            <w:r>
+              <w:rPr>
+                <w:b/>
+                <w:color w:val="7F7F7F" w:themeColor="text1" w:themeTint="80"/>
+                <w:sz w:val="36"/>
+                <w:szCs w:val="36"/>
+              </w:rPr>
+              <w:t xml:space="preserve"> </w:t>
             </w:r>
           </w:p>
           <w:p>
@@ -311,7 +331,23 @@
                 <w:rFonts w:asciiTheme="minorHAnsi" w:hAnsiTheme="minorHAnsi"/>
                 <w:b/>
               </w:rPr>
-              <w:t>Ronaldo Goncalves Junior</w:t>
+              <w:t xml:space="preserve">Ronaldo </w:t>
+            </w:r>
+            <w:proofErr w:type="spellStart"/>
+            <w:r>
+              <w:rPr>
+                <w:rFonts w:asciiTheme="minorHAnsi" w:hAnsiTheme="minorHAnsi"/>
+                <w:b/>
+              </w:rPr>
+              <w:t>Goncalves</w:t>
+            </w:r>
+            <w:proofErr w:type="spellEnd"/>
+            <w:r>
+              <w:rPr>
+                <w:rFonts w:asciiTheme="minorHAnsi" w:hAnsiTheme="minorHAnsi"/>
+                <w:b/>
+              </w:rPr>
+              <w:t xml:space="preserve"> Junior</w:t>
             </w:r>
           </w:p>
           <w:p>
@@ -398,13 +434,31 @@
                 <w:b/>
               </w:rPr>
             </w:pPr>
+            <w:proofErr w:type="spellStart"/>
             <w:r>
               <w:rPr>
                 <w:rFonts w:asciiTheme="minorHAnsi" w:hAnsiTheme="minorHAnsi"/>
                 <w:b/>
               </w:rPr>
-              <w:t>Keerthi Santhalingam</w:t>
-            </w:r>
+              <w:t>Keerthi</w:t>
+            </w:r>
+            <w:proofErr w:type="spellEnd"/>
+            <w:r>
+              <w:rPr>
+                <w:rFonts w:asciiTheme="minorHAnsi" w:hAnsiTheme="minorHAnsi"/>
+                <w:b/>
+              </w:rPr>
+              <w:t xml:space="preserve"> </w:t>
+            </w:r>
+            <w:proofErr w:type="spellStart"/>
+            <w:r>
+              <w:rPr>
+                <w:rFonts w:asciiTheme="minorHAnsi" w:hAnsiTheme="minorHAnsi"/>
+                <w:b/>
+              </w:rPr>
+              <w:t>Santhalingam</w:t>
+            </w:r>
+            <w:proofErr w:type="spellEnd"/>
           </w:p>
           <w:p>
             <w:pPr>
@@ -520,7 +574,7 @@
         </w:trPr>
         <w:tc>
           <w:tcPr>
-            <w:tcW w:w="1114" w:type="dxa"/>
+            <w:tcW w:w="1108" w:type="dxa"/>
             <w:shd w:val="clear" w:color="auto" w:fill="595959"/>
           </w:tcPr>
           <w:p>
@@ -545,7 +599,7 @@
         </w:tc>
         <w:tc>
           <w:tcPr>
-            <w:tcW w:w="1055" w:type="dxa"/>
+            <w:tcW w:w="1253" w:type="dxa"/>
             <w:shd w:val="clear" w:color="auto" w:fill="595959"/>
           </w:tcPr>
           <w:p>
@@ -570,7 +624,7 @@
         </w:tc>
         <w:tc>
           <w:tcPr>
-            <w:tcW w:w="5055" w:type="dxa"/>
+            <w:tcW w:w="4901" w:type="dxa"/>
             <w:shd w:val="clear" w:color="auto" w:fill="595959"/>
           </w:tcPr>
           <w:p>
@@ -611,7 +665,7 @@
         </w:tc>
         <w:tc>
           <w:tcPr>
-            <w:tcW w:w="2126" w:type="dxa"/>
+            <w:tcW w:w="2088" w:type="dxa"/>
             <w:shd w:val="clear" w:color="auto" w:fill="595959"/>
           </w:tcPr>
           <w:p>
@@ -638,7 +692,7 @@
       <w:tr>
         <w:tc>
           <w:tcPr>
-            <w:tcW w:w="1114" w:type="dxa"/>
+            <w:tcW w:w="1108" w:type="dxa"/>
           </w:tcPr>
           <w:p>
             <w:pPr>
@@ -669,7 +723,7 @@
         </w:tc>
         <w:tc>
           <w:tcPr>
-            <w:tcW w:w="1055" w:type="dxa"/>
+            <w:tcW w:w="1253" w:type="dxa"/>
           </w:tcPr>
           <w:p>
             <w:pPr>
@@ -688,7 +742,7 @@
         </w:tc>
         <w:tc>
           <w:tcPr>
-            <w:tcW w:w="5055" w:type="dxa"/>
+            <w:tcW w:w="4901" w:type="dxa"/>
           </w:tcPr>
           <w:p>
             <w:pPr>
@@ -715,7 +769,7 @@
         </w:tc>
         <w:tc>
           <w:tcPr>
-            <w:tcW w:w="2126" w:type="dxa"/>
+            <w:tcW w:w="2088" w:type="dxa"/>
           </w:tcPr>
           <w:p>
             <w:pPr>
@@ -738,7 +792,7 @@
       <w:tr>
         <w:tc>
           <w:tcPr>
-            <w:tcW w:w="1114" w:type="dxa"/>
+            <w:tcW w:w="1108" w:type="dxa"/>
           </w:tcPr>
           <w:p>
             <w:pPr>
@@ -757,7 +811,7 @@
         </w:tc>
         <w:tc>
           <w:tcPr>
-            <w:tcW w:w="1055" w:type="dxa"/>
+            <w:tcW w:w="1253" w:type="dxa"/>
           </w:tcPr>
           <w:p>
             <w:pPr>
@@ -776,7 +830,7 @@
         </w:tc>
         <w:tc>
           <w:tcPr>
-            <w:tcW w:w="5055" w:type="dxa"/>
+            <w:tcW w:w="4901" w:type="dxa"/>
           </w:tcPr>
           <w:p>
             <w:pPr>
@@ -797,7 +851,7 @@
         </w:tc>
         <w:tc>
           <w:tcPr>
-            <w:tcW w:w="2126" w:type="dxa"/>
+            <w:tcW w:w="2088" w:type="dxa"/>
           </w:tcPr>
           <w:p>
             <w:pPr>
@@ -820,7 +874,7 @@
       <w:tr>
         <w:tc>
           <w:tcPr>
-            <w:tcW w:w="1114" w:type="dxa"/>
+            <w:tcW w:w="1108" w:type="dxa"/>
           </w:tcPr>
           <w:p>
             <w:pPr>
@@ -839,7 +893,7 @@
         </w:tc>
         <w:tc>
           <w:tcPr>
-            <w:tcW w:w="1055" w:type="dxa"/>
+            <w:tcW w:w="1253" w:type="dxa"/>
           </w:tcPr>
           <w:p>
             <w:pPr>
@@ -858,7 +912,7 @@
         </w:tc>
         <w:tc>
           <w:tcPr>
-            <w:tcW w:w="5055" w:type="dxa"/>
+            <w:tcW w:w="4901" w:type="dxa"/>
           </w:tcPr>
           <w:p>
             <w:pPr>
@@ -879,7 +933,7 @@
         </w:tc>
         <w:tc>
           <w:tcPr>
-            <w:tcW w:w="2126" w:type="dxa"/>
+            <w:tcW w:w="2088" w:type="dxa"/>
           </w:tcPr>
           <w:p>
             <w:pPr>
@@ -902,7 +956,7 @@
       <w:tr>
         <w:tc>
           <w:tcPr>
-            <w:tcW w:w="1114" w:type="dxa"/>
+            <w:tcW w:w="1108" w:type="dxa"/>
           </w:tcPr>
           <w:p>
             <w:pPr>
@@ -921,7 +975,7 @@
         </w:tc>
         <w:tc>
           <w:tcPr>
-            <w:tcW w:w="1055" w:type="dxa"/>
+            <w:tcW w:w="1253" w:type="dxa"/>
           </w:tcPr>
           <w:p>
             <w:pPr>
@@ -940,7 +994,7 @@
         </w:tc>
         <w:tc>
           <w:tcPr>
-            <w:tcW w:w="5055" w:type="dxa"/>
+            <w:tcW w:w="4901" w:type="dxa"/>
           </w:tcPr>
           <w:p>
             <w:pPr>
@@ -961,7 +1015,7 @@
         </w:tc>
         <w:tc>
           <w:tcPr>
-            <w:tcW w:w="2126" w:type="dxa"/>
+            <w:tcW w:w="2088" w:type="dxa"/>
           </w:tcPr>
           <w:p>
             <w:pPr>
@@ -988,6 +1042,8 @@
           <w:rFonts w:eastAsia="Times New Roman"/>
         </w:rPr>
       </w:pPr>
+      <w:bookmarkStart w:id="5" w:name="_GoBack"/>
+      <w:bookmarkEnd w:id="5"/>
       <w:r>
         <w:rPr>
           <w:rFonts w:eastAsia="Times New Roman"/>
@@ -995,7 +1051,7 @@
         <w:br w:type="page"/>
       </w:r>
     </w:p>
-    <w:bookmarkStart w:id="5" w:name="_Toc271205412" w:displacedByCustomXml="next"/>
+    <w:bookmarkStart w:id="6" w:name="_Toc271205412" w:displacedByCustomXml="next"/>
     <w:sdt>
       <w:sdtPr>
         <w:rPr>
@@ -2169,8 +2225,8 @@
           <w:bCs/>
         </w:rPr>
       </w:pPr>
-      <w:bookmarkStart w:id="6" w:name="_Toc461793950"/>
-      <w:bookmarkEnd w:id="5"/>
+      <w:bookmarkStart w:id="7" w:name="_Toc461793950"/>
+      <w:bookmarkEnd w:id="6"/>
       <w:r>
         <w:rPr>
           <w:rStyle w:val="Heading1Char"/>
@@ -2180,7 +2236,7 @@
         <w:lastRenderedPageBreak/>
         <w:t>Executive Summary</w:t>
       </w:r>
-      <w:bookmarkEnd w:id="6"/>
+      <w:bookmarkEnd w:id="7"/>
     </w:p>
     <w:p>
       <w:pPr>
@@ -2190,14 +2246,14 @@
         <w:adjustRightInd w:val="0"/>
         <w:jc w:val="both"/>
       </w:pPr>
-      <w:bookmarkStart w:id="7" w:name="_Toc461793951"/>
+      <w:bookmarkStart w:id="8" w:name="_Toc461793951"/>
       <w:r>
         <w:rPr>
           <w:rStyle w:val="Heading2Char"/>
         </w:rPr>
         <w:t>Concept</w:t>
       </w:r>
-      <w:bookmarkEnd w:id="7"/>
+      <w:bookmarkEnd w:id="8"/>
     </w:p>
     <w:p>
       <w:pPr>
@@ -2236,14 +2292,14 @@
           <w:rStyle w:val="Heading2Char"/>
         </w:rPr>
       </w:pPr>
-      <w:bookmarkStart w:id="8" w:name="_Toc461793952"/>
+      <w:bookmarkStart w:id="9" w:name="_Toc461793952"/>
       <w:r>
         <w:rPr>
           <w:rStyle w:val="Heading2Char"/>
         </w:rPr>
         <w:t>Project Goals</w:t>
       </w:r>
-      <w:bookmarkEnd w:id="8"/>
+      <w:bookmarkEnd w:id="9"/>
     </w:p>
     <w:p>
       <w:pPr>
@@ -2300,14 +2356,14 @@
           <w:rStyle w:val="Heading2Char"/>
         </w:rPr>
       </w:pPr>
-      <w:bookmarkStart w:id="9" w:name="_Toc461793953"/>
+      <w:bookmarkStart w:id="10" w:name="_Toc461793953"/>
       <w:r>
         <w:rPr>
           <w:rStyle w:val="Heading2Char"/>
         </w:rPr>
         <w:t>Risks Involved</w:t>
       </w:r>
-      <w:bookmarkEnd w:id="9"/>
+      <w:bookmarkEnd w:id="10"/>
     </w:p>
     <w:p>
       <w:pPr>
@@ -2384,7 +2440,7 @@
         <w:pStyle w:val="Heading1"/>
         <w:jc w:val="both"/>
       </w:pPr>
-      <w:bookmarkStart w:id="10" w:name="_Toc461793954"/>
+      <w:bookmarkStart w:id="11" w:name="_Toc461793954"/>
       <w:r>
         <w:lastRenderedPageBreak/>
         <w:t>1</w:t>
@@ -2395,7 +2451,7 @@
       <w:r>
         <w:t>Introduction</w:t>
       </w:r>
-      <w:bookmarkEnd w:id="10"/>
+      <w:bookmarkEnd w:id="11"/>
     </w:p>
     <w:p>
       <w:pPr>
@@ -2627,7 +2683,7 @@
         <w:pStyle w:val="Heading1"/>
         <w:jc w:val="both"/>
       </w:pPr>
-      <w:bookmarkStart w:id="11" w:name="_Toc461793955"/>
+      <w:bookmarkStart w:id="12" w:name="_Toc461793955"/>
       <w:r>
         <w:lastRenderedPageBreak/>
         <w:t xml:space="preserve">2. </w:t>
@@ -2635,10 +2691,10 @@
       <w:r>
         <w:t>Background</w:t>
       </w:r>
-      <w:bookmarkStart w:id="12" w:name="_Toc460344385"/>
-      <w:bookmarkEnd w:id="11"/>
+      <w:bookmarkStart w:id="13" w:name="_Toc460344385"/>
+      <w:bookmarkEnd w:id="12"/>
     </w:p>
-    <w:bookmarkEnd w:id="12"/>
+    <w:bookmarkEnd w:id="13"/>
     <w:p>
       <w:pPr>
         <w:jc w:val="both"/>
@@ -2732,8 +2788,16 @@
         <w:rPr>
           <w:rFonts w:asciiTheme="minorHAnsi" w:hAnsiTheme="minorHAnsi"/>
         </w:rPr>
-        <w:t xml:space="preserve"> Tapingo</w:t>
-      </w:r>
+        <w:t xml:space="preserve"> </w:t>
+      </w:r>
+      <w:proofErr w:type="spellStart"/>
+      <w:r>
+        <w:rPr>
+          <w:rFonts w:asciiTheme="minorHAnsi" w:hAnsiTheme="minorHAnsi"/>
+        </w:rPr>
+        <w:t>Tapingo</w:t>
+      </w:r>
+      <w:proofErr w:type="spellEnd"/>
       <w:r>
         <w:rPr>
           <w:rStyle w:val="FootnoteReference"/>
@@ -2757,7 +2821,35 @@
         <w:rPr>
           <w:rFonts w:asciiTheme="minorHAnsi" w:hAnsiTheme="minorHAnsi"/>
         </w:rPr>
-        <w:t xml:space="preserve">order food online. Although it is not particularly tailored to UTD, it allows any university to interface with the application itself. It would prove to be an alternative if there were no restrictions from the university perspective. Tapingo is not a feasible solution mainly because of financial restrictions. Firstly, there is a fee charged for the interfacing process (Tapingo and UTD system), with which UTD is not willing to comply. Also, there will be a fee included in every order ($.25 fee) and this poses to be a problem because UTD must follow the rules from each food franchise they host. </w:t>
+        <w:t xml:space="preserve">order food online. Although it is not particularly tailored to UTD, it allows any university to interface with the application itself. It would prove to be an alternative if there were no restrictions from the university perspective. </w:t>
+      </w:r>
+      <w:proofErr w:type="spellStart"/>
+      <w:r>
+        <w:rPr>
+          <w:rFonts w:asciiTheme="minorHAnsi" w:hAnsiTheme="minorHAnsi"/>
+        </w:rPr>
+        <w:t>Tapingo</w:t>
+      </w:r>
+      <w:proofErr w:type="spellEnd"/>
+      <w:r>
+        <w:rPr>
+          <w:rFonts w:asciiTheme="minorHAnsi" w:hAnsiTheme="minorHAnsi"/>
+        </w:rPr>
+        <w:t xml:space="preserve"> is not a feasible solution mainly because of financial restrictions. Firstly, there is a fee charged for the interfacing process (</w:t>
+      </w:r>
+      <w:proofErr w:type="spellStart"/>
+      <w:r>
+        <w:rPr>
+          <w:rFonts w:asciiTheme="minorHAnsi" w:hAnsiTheme="minorHAnsi"/>
+        </w:rPr>
+        <w:t>Tapingo</w:t>
+      </w:r>
+      <w:proofErr w:type="spellEnd"/>
+      <w:r>
+        <w:rPr>
+          <w:rFonts w:asciiTheme="minorHAnsi" w:hAnsiTheme="minorHAnsi"/>
+        </w:rPr>
+        <w:t xml:space="preserve"> and UTD system), with which UTD is not willing to comply. Also, there will be a fee included in every order ($.25 fee) and this poses to be a problem because UTD must follow the rules from each food franchise they host. </w:t>
       </w:r>
     </w:p>
     <w:p>
@@ -2804,7 +2896,21 @@
         <w:rPr>
           <w:rFonts w:asciiTheme="minorHAnsi" w:hAnsiTheme="minorHAnsi"/>
         </w:rPr>
-        <w:t>, Chick-fil-A</w:t>
+        <w:t>, Chick-</w:t>
+      </w:r>
+      <w:proofErr w:type="spellStart"/>
+      <w:r>
+        <w:rPr>
+          <w:rFonts w:asciiTheme="minorHAnsi" w:hAnsiTheme="minorHAnsi"/>
+        </w:rPr>
+        <w:t>fil</w:t>
+      </w:r>
+      <w:proofErr w:type="spellEnd"/>
+      <w:r>
+        <w:rPr>
+          <w:rFonts w:asciiTheme="minorHAnsi" w:hAnsiTheme="minorHAnsi"/>
+        </w:rPr>
+        <w:t>-A</w:t>
       </w:r>
       <w:r>
         <w:rPr>
@@ -2903,7 +3009,7 @@
         <w:pStyle w:val="Heading1"/>
         <w:jc w:val="both"/>
       </w:pPr>
-      <w:bookmarkStart w:id="13" w:name="_Toc461793956"/>
+      <w:bookmarkStart w:id="14" w:name="_Toc461793956"/>
       <w:r>
         <w:lastRenderedPageBreak/>
         <w:t xml:space="preserve">3. </w:t>
@@ -2911,10 +3017,10 @@
       <w:r>
         <w:t>Alternatives</w:t>
       </w:r>
-      <w:bookmarkStart w:id="14" w:name="_Toc460344387"/>
-      <w:bookmarkEnd w:id="13"/>
+      <w:bookmarkStart w:id="15" w:name="_Toc460344387"/>
+      <w:bookmarkEnd w:id="14"/>
     </w:p>
-    <w:bookmarkEnd w:id="14"/>
+    <w:bookmarkEnd w:id="15"/>
     <w:p>
       <w:pPr>
         <w:pStyle w:val="NormalWeb"/>
@@ -4566,7 +4672,7 @@
         </w:rPr>
         <w:t xml:space="preserve"> cost of the kiosks, ease to adapt and migrate to the software application, the changes caused in the environment, the approval by the concerned department, flexibility to employ new hires, level of technical expertise required for the development and many more. </w:t>
       </w:r>
-      <w:bookmarkStart w:id="15" w:name="_Toc461793957"/>
+      <w:bookmarkStart w:id="16" w:name="_Toc461793957"/>
       <w:r>
         <w:rPr>
           <w:rFonts w:asciiTheme="minorHAnsi" w:hAnsiTheme="minorHAnsi" w:cstheme="minorBidi"/>
@@ -4604,10 +4710,10 @@
         <w:lastRenderedPageBreak/>
         <w:t>4. System Description</w:t>
       </w:r>
-      <w:bookmarkStart w:id="16" w:name="_Toc460344389"/>
-      <w:bookmarkEnd w:id="15"/>
+      <w:bookmarkStart w:id="17" w:name="_Toc460344389"/>
+      <w:bookmarkEnd w:id="16"/>
     </w:p>
-    <w:bookmarkEnd w:id="16"/>
+    <w:bookmarkEnd w:id="17"/>
     <w:p>
       <w:pPr>
         <w:jc w:val="both"/>
@@ -4862,7 +4968,7 @@
           <w:szCs w:val="28"/>
         </w:rPr>
       </w:pPr>
-      <w:bookmarkStart w:id="17" w:name="_Toc461793958"/>
+      <w:bookmarkStart w:id="18" w:name="_Toc461793958"/>
       <w:r>
         <w:br w:type="page"/>
       </w:r>
@@ -4876,16 +4982,16 @@
         <w:lastRenderedPageBreak/>
         <w:t>5. Cost-Benefit Analysis</w:t>
       </w:r>
-      <w:bookmarkEnd w:id="17"/>
+      <w:bookmarkEnd w:id="18"/>
       <w:r>
         <w:t xml:space="preserve"> </w:t>
       </w:r>
       <w:r>
         <w:t xml:space="preserve"> </w:t>
       </w:r>
-      <w:bookmarkStart w:id="18" w:name="_Toc460344391"/>
+      <w:bookmarkStart w:id="19" w:name="_Toc460344391"/>
     </w:p>
-    <w:bookmarkEnd w:id="18"/>
+    <w:bookmarkEnd w:id="19"/>
     <w:p>
       <w:pPr>
         <w:jc w:val="both"/>
@@ -5038,14 +5144,14 @@
         <w:pStyle w:val="Heading1"/>
         <w:jc w:val="both"/>
       </w:pPr>
-      <w:bookmarkStart w:id="19" w:name="_Toc461793959"/>
+      <w:bookmarkStart w:id="20" w:name="_Toc461793959"/>
       <w:r>
         <w:t>6. Evaluation of Technical Risk</w:t>
       </w:r>
-      <w:bookmarkStart w:id="20" w:name="_Toc460344393"/>
-      <w:bookmarkEnd w:id="19"/>
+      <w:bookmarkStart w:id="21" w:name="_Toc460344393"/>
+      <w:bookmarkEnd w:id="20"/>
     </w:p>
-    <w:bookmarkEnd w:id="20"/>
+    <w:bookmarkEnd w:id="21"/>
     <w:p>
       <w:pPr>
         <w:jc w:val="both"/>
@@ -5087,7 +5193,14 @@
         <w:rPr>
           <w:rFonts w:asciiTheme="minorHAnsi" w:hAnsiTheme="minorHAnsi"/>
         </w:rPr>
-        <w:t>There is one aspect that is important to note, which is the fact that, for</w:t>
+        <w:t xml:space="preserve">There is one aspect that is important to note, </w:t>
+      </w:r>
+      <w:proofErr w:type="gramStart"/>
+      <w:r>
+        <w:rPr>
+          <w:rFonts w:asciiTheme="minorHAnsi" w:hAnsiTheme="minorHAnsi"/>
+        </w:rPr>
+        <w:t>which is the fact that, for</w:t>
       </w:r>
       <w:r>
         <w:rPr>
@@ -5141,7 +5254,14 @@
         <w:rPr>
           <w:rFonts w:asciiTheme="minorHAnsi" w:hAnsiTheme="minorHAnsi"/>
         </w:rPr>
-        <w:t xml:space="preserve"> increases the learning curve. </w:t>
+        <w:t xml:space="preserve"> increases the learning curve</w:t>
+      </w:r>
+      <w:proofErr w:type="gramEnd"/>
+      <w:r>
+        <w:rPr>
+          <w:rFonts w:asciiTheme="minorHAnsi" w:hAnsiTheme="minorHAnsi"/>
+        </w:rPr>
+        <w:t xml:space="preserve">. </w:t>
       </w:r>
       <w:r>
         <w:rPr>
@@ -5169,14 +5289,14 @@
         <w:pStyle w:val="Heading1"/>
         <w:jc w:val="both"/>
       </w:pPr>
-      <w:bookmarkStart w:id="21" w:name="_Toc461793960"/>
+      <w:bookmarkStart w:id="22" w:name="_Toc461793960"/>
       <w:r>
         <w:t>7. Operational Impact</w:t>
       </w:r>
-      <w:bookmarkStart w:id="22" w:name="_Toc460344395"/>
-      <w:bookmarkEnd w:id="21"/>
+      <w:bookmarkStart w:id="23" w:name="_Toc460344395"/>
+      <w:bookmarkEnd w:id="22"/>
     </w:p>
-    <w:bookmarkEnd w:id="22"/>
+    <w:bookmarkEnd w:id="23"/>
     <w:p>
       <w:pPr>
         <w:jc w:val="both"/>
@@ -5242,13 +5362,7 @@
         <w:rPr>
           <w:rFonts w:asciiTheme="minorHAnsi" w:hAnsiTheme="minorHAnsi"/>
         </w:rPr>
-        <w:t>UTD system</w:t>
-      </w:r>
-      <w:r>
-        <w:rPr>
-          <w:rFonts w:asciiTheme="minorHAnsi" w:hAnsiTheme="minorHAnsi"/>
-        </w:rPr>
-        <w:t xml:space="preserve">. This interaction requires permission </w:t>
+        <w:t xml:space="preserve">UTD system. This interaction requires permission </w:t>
       </w:r>
       <w:r>
         <w:rPr>
@@ -5320,19 +5434,7 @@
         <w:rPr>
           <w:rFonts w:asciiTheme="minorHAnsi" w:hAnsiTheme="minorHAnsi"/>
         </w:rPr>
-        <w:t xml:space="preserve"> to minimize the </w:t>
-      </w:r>
-      <w:r>
-        <w:rPr>
-          <w:rFonts w:asciiTheme="minorHAnsi" w:hAnsiTheme="minorHAnsi"/>
-        </w:rPr>
-        <w:t>influence to the existing environment.</w:t>
-      </w:r>
-      <w:r>
-        <w:rPr>
-          <w:rFonts w:asciiTheme="minorHAnsi" w:hAnsiTheme="minorHAnsi"/>
-        </w:rPr>
-        <w:t xml:space="preserve"> The </w:t>
+        <w:t xml:space="preserve"> to minimize the influence to the existing environment. The </w:t>
       </w:r>
       <w:r>
         <w:rPr>
@@ -5494,45 +5596,20 @@
           <w:rFonts w:asciiTheme="minorHAnsi" w:hAnsiTheme="minorHAnsi"/>
           <w:b/>
         </w:rPr>
-        <w:t>Figure</w:t>
+        <w:t>Figure 2</w:t>
       </w:r>
       <w:r>
         <w:rPr>
           <w:rFonts w:asciiTheme="minorHAnsi" w:hAnsiTheme="minorHAnsi"/>
           <w:b/>
         </w:rPr>
-        <w:t xml:space="preserve"> 2</w:t>
-      </w:r>
-      <w:r>
-        <w:rPr>
-          <w:rFonts w:asciiTheme="minorHAnsi" w:hAnsiTheme="minorHAnsi"/>
-          <w:b/>
-        </w:rPr>
         <w:t>:</w:t>
       </w:r>
       <w:r>
         <w:rPr>
           <w:rFonts w:asciiTheme="minorHAnsi" w:hAnsiTheme="minorHAnsi"/>
         </w:rPr>
-        <w:t xml:space="preserve"> </w:t>
-      </w:r>
-      <w:r>
-        <w:rPr>
-          <w:rFonts w:asciiTheme="minorHAnsi" w:hAnsiTheme="minorHAnsi"/>
-        </w:rPr>
-        <w:t>Dining environment after deployment of the s</w:t>
-      </w:r>
-      <w:r>
-        <w:rPr>
-          <w:rFonts w:asciiTheme="minorHAnsi" w:hAnsiTheme="minorHAnsi"/>
-        </w:rPr>
-        <w:t>oftware system</w:t>
-      </w:r>
-      <w:r>
-        <w:rPr>
-          <w:rFonts w:asciiTheme="minorHAnsi" w:hAnsiTheme="minorHAnsi"/>
-        </w:rPr>
-        <w:t>.</w:t>
+        <w:t xml:space="preserve"> Dining environment after deployment of the software system.</w:t>
       </w:r>
     </w:p>
     <w:p>
@@ -5711,7 +5788,21 @@
         <w:rPr>
           <w:rFonts w:asciiTheme="minorHAnsi" w:hAnsiTheme="minorHAnsi"/>
         </w:rPr>
-        <w:t>e Subway, Chick-fil-A, and Panda Express.</w:t>
+        <w:t>e Subway, Chick-</w:t>
+      </w:r>
+      <w:proofErr w:type="spellStart"/>
+      <w:r>
+        <w:rPr>
+          <w:rFonts w:asciiTheme="minorHAnsi" w:hAnsiTheme="minorHAnsi"/>
+        </w:rPr>
+        <w:t>fil</w:t>
+      </w:r>
+      <w:proofErr w:type="spellEnd"/>
+      <w:r>
+        <w:rPr>
+          <w:rFonts w:asciiTheme="minorHAnsi" w:hAnsiTheme="minorHAnsi"/>
+        </w:rPr>
+        <w:t>-A, and Panda Express.</w:t>
       </w:r>
       <w:r>
         <w:rPr>
@@ -5808,13 +5899,7 @@
           <w:rFonts w:asciiTheme="minorHAnsi" w:hAnsiTheme="minorHAnsi"/>
         </w:rPr>
         <w:lastRenderedPageBreak/>
-        <w:t xml:space="preserve">the food joints might want to handle their own orders separately, Figure 3 illustrates the </w:t>
-      </w:r>
-      <w:r>
-        <w:rPr>
-          <w:rFonts w:asciiTheme="minorHAnsi" w:hAnsiTheme="minorHAnsi"/>
-        </w:rPr>
-        <w:t>alternative</w:t>
+        <w:t>the food joints might want to handle their own orders separately, Figure 3 illustrates the alternative</w:t>
       </w:r>
       <w:r>
         <w:rPr>
@@ -5848,8 +5933,6 @@
           <w:rFonts w:asciiTheme="minorHAnsi" w:hAnsiTheme="minorHAnsi"/>
         </w:rPr>
       </w:pPr>
-      <w:bookmarkStart w:id="23" w:name="_GoBack"/>
-      <w:bookmarkEnd w:id="23"/>
     </w:p>
     <w:p>
       <w:pPr>
@@ -5933,39 +6016,20 @@
           <w:rFonts w:asciiTheme="minorHAnsi" w:hAnsiTheme="minorHAnsi"/>
           <w:b/>
         </w:rPr>
-        <w:t>Figure</w:t>
+        <w:t>Figure 3</w:t>
       </w:r>
       <w:r>
         <w:rPr>
           <w:rFonts w:asciiTheme="minorHAnsi" w:hAnsiTheme="minorHAnsi"/>
           <w:b/>
         </w:rPr>
-        <w:t xml:space="preserve"> 3</w:t>
-      </w:r>
-      <w:r>
-        <w:rPr>
-          <w:rFonts w:asciiTheme="minorHAnsi" w:hAnsiTheme="minorHAnsi"/>
-          <w:b/>
-        </w:rPr>
         <w:t>:</w:t>
       </w:r>
       <w:r>
         <w:rPr>
           <w:rFonts w:asciiTheme="minorHAnsi" w:hAnsiTheme="minorHAnsi"/>
         </w:rPr>
-        <w:t xml:space="preserve"> </w:t>
-      </w:r>
-      <w:r>
-        <w:rPr>
-          <w:rFonts w:asciiTheme="minorHAnsi" w:hAnsiTheme="minorHAnsi"/>
-        </w:rPr>
-        <w:t xml:space="preserve">Alternative </w:t>
-      </w:r>
-      <w:r>
-        <w:rPr>
-          <w:rFonts w:asciiTheme="minorHAnsi" w:hAnsiTheme="minorHAnsi"/>
-        </w:rPr>
-        <w:t>environment after deployment of the software system.</w:t>
+        <w:t xml:space="preserve"> Alternative environment after deployment of the software system.</w:t>
       </w:r>
     </w:p>
     <w:p>
@@ -5992,25 +6056,7 @@
         <w:rPr>
           <w:rFonts w:asciiTheme="minorHAnsi" w:hAnsiTheme="minorHAnsi"/>
         </w:rPr>
-        <w:t>I</w:t>
-      </w:r>
-      <w:r>
-        <w:rPr>
-          <w:rFonts w:asciiTheme="minorHAnsi" w:hAnsiTheme="minorHAnsi"/>
-        </w:rPr>
-        <w:t xml:space="preserve">n the case where </w:t>
-      </w:r>
-      <w:r>
-        <w:rPr>
-          <w:rFonts w:asciiTheme="minorHAnsi" w:hAnsiTheme="minorHAnsi"/>
-        </w:rPr>
-        <w:t>additional staff members</w:t>
-      </w:r>
-      <w:r>
-        <w:rPr>
-          <w:rFonts w:asciiTheme="minorHAnsi" w:hAnsiTheme="minorHAnsi"/>
-        </w:rPr>
-        <w:t xml:space="preserve"> must be hired in order to make the software system function properly, this project is subjected to a legal regulation. Each food joint has a number of maximum staff members that can work simultaneously based on the food joint area. If that threshold is exceeded for any food joint, this project </w:t>
+        <w:t xml:space="preserve">In the case where additional staff members must be hired in order to make the software system function properly, this project is subjected to a legal regulation. Each food joint has a number of maximum staff members that can work simultaneously based on the food joint area. If that threshold is exceeded for any food joint, this project </w:t>
       </w:r>
       <w:r>
         <w:rPr>
@@ -6546,7 +6592,7 @@
 </file>
 
 <file path=word/endnotes.xml><?xml version="1.0" encoding="utf-8"?>
-<w:endnotes xmlns:wpc="http://schemas.microsoft.com/office/word/2010/wordprocessingCanvas" xmlns:cx="http://schemas.microsoft.com/office/drawing/2014/chartex" xmlns:cx1="http://schemas.microsoft.com/office/drawing/2015/9/8/chartex" xmlns:cx2="http://schemas.microsoft.com/office/drawing/2015/10/21/chartex" xmlns:mc="http://schemas.openxmlformats.org/markup-compatibility/2006" xmlns:o="urn:schemas-microsoft-com:office:office" xmlns:r="http://schemas.openxmlformats.org/officeDocument/2006/relationships" xmlns:m="http://schemas.openxmlformats.org/officeDocument/2006/math" xmlns:v="urn:schemas-microsoft-com:vml" xmlns:wp14="http://schemas.microsoft.com/office/word/2010/wordprocessingDrawing" xmlns:wp="http://schemas.openxmlformats.org/drawingml/2006/wordprocessingDrawing" xmlns:w10="urn:schemas-microsoft-com:office:word" xmlns:w="http://schemas.openxmlformats.org/wordprocessingml/2006/main" xmlns:w14="http://schemas.microsoft.com/office/word/2010/wordml" xmlns:w15="http://schemas.microsoft.com/office/word/2012/wordml" xmlns:w16se="http://schemas.microsoft.com/office/word/2015/wordml/symex" xmlns:wpg="http://schemas.microsoft.com/office/word/2010/wordprocessingGroup" xmlns:wpi="http://schemas.microsoft.com/office/word/2010/wordprocessingInk" xmlns:wne="http://schemas.microsoft.com/office/word/2006/wordml" xmlns:wps="http://schemas.microsoft.com/office/word/2010/wordprocessingShape" mc:Ignorable="w14 w15 w16se wp14">
+<w:endnotes xmlns:wpc="http://schemas.microsoft.com/office/word/2010/wordprocessingCanvas" xmlns:mc="http://schemas.openxmlformats.org/markup-compatibility/2006" xmlns:o="urn:schemas-microsoft-com:office:office" xmlns:r="http://schemas.openxmlformats.org/officeDocument/2006/relationships" xmlns:m="http://schemas.openxmlformats.org/officeDocument/2006/math" xmlns:v="urn:schemas-microsoft-com:vml" xmlns:wp14="http://schemas.microsoft.com/office/word/2010/wordprocessingDrawing" xmlns:wp="http://schemas.openxmlformats.org/drawingml/2006/wordprocessingDrawing" xmlns:w10="urn:schemas-microsoft-com:office:word" xmlns:w="http://schemas.openxmlformats.org/wordprocessingml/2006/main" xmlns:w14="http://schemas.microsoft.com/office/word/2010/wordml" xmlns:w15="http://schemas.microsoft.com/office/word/2012/wordml" xmlns:wpg="http://schemas.microsoft.com/office/word/2010/wordprocessingGroup" xmlns:wpi="http://schemas.microsoft.com/office/word/2010/wordprocessingInk" xmlns:wne="http://schemas.microsoft.com/office/word/2006/wordml" xmlns:wps="http://schemas.microsoft.com/office/word/2010/wordprocessingShape" mc:Ignorable="w14 w15 wp14">
   <w:endnote w:type="separator" w:id="-1">
     <w:p>
       <w:r>
@@ -6568,7 +6614,7 @@
 </file>
 
 <file path=word/footer1.xml><?xml version="1.0" encoding="utf-8"?>
-<w:ftr xmlns:wpc="http://schemas.microsoft.com/office/word/2010/wordprocessingCanvas" xmlns:cx="http://schemas.microsoft.com/office/drawing/2014/chartex" xmlns:cx1="http://schemas.microsoft.com/office/drawing/2015/9/8/chartex" xmlns:cx2="http://schemas.microsoft.com/office/drawing/2015/10/21/chartex" xmlns:mc="http://schemas.openxmlformats.org/markup-compatibility/2006" xmlns:o="urn:schemas-microsoft-com:office:office" xmlns:r="http://schemas.openxmlformats.org/officeDocument/2006/relationships" xmlns:m="http://schemas.openxmlformats.org/officeDocument/2006/math" xmlns:v="urn:schemas-microsoft-com:vml" xmlns:wp14="http://schemas.microsoft.com/office/word/2010/wordprocessingDrawing" xmlns:wp="http://schemas.openxmlformats.org/drawingml/2006/wordprocessingDrawing" xmlns:w10="urn:schemas-microsoft-com:office:word" xmlns:w="http://schemas.openxmlformats.org/wordprocessingml/2006/main" xmlns:w14="http://schemas.microsoft.com/office/word/2010/wordml" xmlns:w15="http://schemas.microsoft.com/office/word/2012/wordml" xmlns:w16se="http://schemas.microsoft.com/office/word/2015/wordml/symex" xmlns:wpg="http://schemas.microsoft.com/office/word/2010/wordprocessingGroup" xmlns:wpi="http://schemas.microsoft.com/office/word/2010/wordprocessingInk" xmlns:wne="http://schemas.microsoft.com/office/word/2006/wordml" xmlns:wps="http://schemas.microsoft.com/office/word/2010/wordprocessingShape" mc:Ignorable="w14 w15 w16se wp14">
+<w:ftr xmlns:wpc="http://schemas.microsoft.com/office/word/2010/wordprocessingCanvas" xmlns:mc="http://schemas.openxmlformats.org/markup-compatibility/2006" xmlns:o="urn:schemas-microsoft-com:office:office" xmlns:r="http://schemas.openxmlformats.org/officeDocument/2006/relationships" xmlns:m="http://schemas.openxmlformats.org/officeDocument/2006/math" xmlns:v="urn:schemas-microsoft-com:vml" xmlns:wp14="http://schemas.microsoft.com/office/word/2010/wordprocessingDrawing" xmlns:wp="http://schemas.openxmlformats.org/drawingml/2006/wordprocessingDrawing" xmlns:w10="urn:schemas-microsoft-com:office:word" xmlns:w="http://schemas.openxmlformats.org/wordprocessingml/2006/main" xmlns:w14="http://schemas.microsoft.com/office/word/2010/wordml" xmlns:w15="http://schemas.microsoft.com/office/word/2012/wordml" xmlns:wpg="http://schemas.microsoft.com/office/word/2010/wordprocessingGroup" xmlns:wpi="http://schemas.microsoft.com/office/word/2010/wordprocessingInk" xmlns:wne="http://schemas.microsoft.com/office/word/2006/wordml" xmlns:wps="http://schemas.microsoft.com/office/word/2010/wordprocessingShape" mc:Ignorable="w14 w15 wp14">
   <w:p>
     <w:pPr>
       <w:pStyle w:val="Footer"/>
@@ -6752,7 +6798,7 @@
             </wp:anchor>
           </w:drawing>
         </mc:Choice>
-        <mc:Fallback>
+        <mc:Fallback xmlns:w16se="http://schemas.microsoft.com/office/word/2015/wordml/symex" xmlns:cx2="http://schemas.microsoft.com/office/drawing/2015/10/21/chartex" xmlns:cx1="http://schemas.microsoft.com/office/drawing/2015/9/8/chartex" xmlns:cx="http://schemas.microsoft.com/office/drawing/2014/chartex">
           <w:pict>
             <v:group w14:anchorId="79E2D4CE" id="Group 37" o:spid="_x0000_s1026" style="position:absolute;margin-left:416.8pt;margin-top:0;width:468pt;height:25.2pt;z-index:251660288;mso-width-percent:1000;mso-top-percent:200;mso-wrap-distance-left:0;mso-wrap-distance-right:0;mso-position-horizontal:right;mso-position-horizontal-relative:margin;mso-position-vertical-relative:bottom-margin-area;mso-width-percent:1000;mso-top-percent:200;mso-width-relative:margin;mso-height-relative:margin" coordsize="59626,3238" o:gfxdata="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">
               <v:rect id="Rectangle 38" o:spid="_x0000_s1027" style="position:absolute;left:190;width:59436;height:188;visibility:visible;mso-wrap-style:square;v-text-anchor:middle" o:gfxdata="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" fillcolor="black [3213]" stroked="f" strokeweight="2pt"/>
@@ -7022,7 +7068,7 @@
 </file>
 
 <file path=word/footer2.xml><?xml version="1.0" encoding="utf-8"?>
-<w:ftr xmlns:wpc="http://schemas.microsoft.com/office/word/2010/wordprocessingCanvas" xmlns:cx="http://schemas.microsoft.com/office/drawing/2014/chartex" xmlns:cx1="http://schemas.microsoft.com/office/drawing/2015/9/8/chartex" xmlns:cx2="http://schemas.microsoft.com/office/drawing/2015/10/21/chartex" xmlns:mc="http://schemas.openxmlformats.org/markup-compatibility/2006" xmlns:o="urn:schemas-microsoft-com:office:office" xmlns:r="http://schemas.openxmlformats.org/officeDocument/2006/relationships" xmlns:m="http://schemas.openxmlformats.org/officeDocument/2006/math" xmlns:v="urn:schemas-microsoft-com:vml" xmlns:wp14="http://schemas.microsoft.com/office/word/2010/wordprocessingDrawing" xmlns:wp="http://schemas.openxmlformats.org/drawingml/2006/wordprocessingDrawing" xmlns:w10="urn:schemas-microsoft-com:office:word" xmlns:w="http://schemas.openxmlformats.org/wordprocessingml/2006/main" xmlns:w14="http://schemas.microsoft.com/office/word/2010/wordml" xmlns:w15="http://schemas.microsoft.com/office/word/2012/wordml" xmlns:w16se="http://schemas.microsoft.com/office/word/2015/wordml/symex" xmlns:wpg="http://schemas.microsoft.com/office/word/2010/wordprocessingGroup" xmlns:wpi="http://schemas.microsoft.com/office/word/2010/wordprocessingInk" xmlns:wne="http://schemas.microsoft.com/office/word/2006/wordml" xmlns:wps="http://schemas.microsoft.com/office/word/2010/wordprocessingShape" mc:Ignorable="w14 w15 w16se wp14">
+<w:ftr xmlns:wpc="http://schemas.microsoft.com/office/word/2010/wordprocessingCanvas" xmlns:mc="http://schemas.openxmlformats.org/markup-compatibility/2006" xmlns:o="urn:schemas-microsoft-com:office:office" xmlns:r="http://schemas.openxmlformats.org/officeDocument/2006/relationships" xmlns:m="http://schemas.openxmlformats.org/officeDocument/2006/math" xmlns:v="urn:schemas-microsoft-com:vml" xmlns:wp14="http://schemas.microsoft.com/office/word/2010/wordprocessingDrawing" xmlns:wp="http://schemas.openxmlformats.org/drawingml/2006/wordprocessingDrawing" xmlns:w10="urn:schemas-microsoft-com:office:word" xmlns:w="http://schemas.openxmlformats.org/wordprocessingml/2006/main" xmlns:w14="http://schemas.microsoft.com/office/word/2010/wordml" xmlns:w15="http://schemas.microsoft.com/office/word/2012/wordml" xmlns:wpg="http://schemas.microsoft.com/office/word/2010/wordprocessingGroup" xmlns:wpi="http://schemas.microsoft.com/office/word/2010/wordprocessingInk" xmlns:wne="http://schemas.microsoft.com/office/word/2006/wordml" xmlns:wps="http://schemas.microsoft.com/office/word/2010/wordprocessingShape" mc:Ignorable="w14 w15 wp14">
   <w:p>
     <w:pPr>
       <w:pStyle w:val="Footer"/>
@@ -7206,7 +7252,7 @@
             </wp:anchor>
           </w:drawing>
         </mc:Choice>
-        <mc:Fallback>
+        <mc:Fallback xmlns:w16se="http://schemas.microsoft.com/office/word/2015/wordml/symex" xmlns:cx2="http://schemas.microsoft.com/office/drawing/2015/10/21/chartex" xmlns:cx1="http://schemas.microsoft.com/office/drawing/2015/9/8/chartex" xmlns:cx="http://schemas.microsoft.com/office/drawing/2014/chartex">
           <w:pict>
             <v:group w14:anchorId="5F60ADCC" id="Group 1" o:spid="_x0000_s1030" style="position:absolute;margin-left:416.8pt;margin-top:0;width:468pt;height:25.2pt;z-index:251663360;mso-width-percent:1000;mso-top-percent:200;mso-wrap-distance-left:0;mso-wrap-distance-right:0;mso-position-horizontal:right;mso-position-horizontal-relative:margin;mso-position-vertical-relative:bottom-margin-area;mso-width-percent:1000;mso-top-percent:200;mso-width-relative:margin;mso-height-relative:margin" coordsize="59626,3238" o:gfxdata="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">
               <v:rect id="Rectangle 2" o:spid="_x0000_s1031" style="position:absolute;left:190;width:59436;height:188;visibility:visible;mso-wrap-style:square;v-text-anchor:middle" o:gfxdata="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" fillcolor="black [3213]" stroked="f" strokeweight="2pt"/>
@@ -7476,7 +7522,7 @@
 </file>
 
 <file path=word/footer3.xml><?xml version="1.0" encoding="utf-8"?>
-<w:ftr xmlns:wpc="http://schemas.microsoft.com/office/word/2010/wordprocessingCanvas" xmlns:cx="http://schemas.microsoft.com/office/drawing/2014/chartex" xmlns:cx1="http://schemas.microsoft.com/office/drawing/2015/9/8/chartex" xmlns:cx2="http://schemas.microsoft.com/office/drawing/2015/10/21/chartex" xmlns:mc="http://schemas.openxmlformats.org/markup-compatibility/2006" xmlns:o="urn:schemas-microsoft-com:office:office" xmlns:r="http://schemas.openxmlformats.org/officeDocument/2006/relationships" xmlns:m="http://schemas.openxmlformats.org/officeDocument/2006/math" xmlns:v="urn:schemas-microsoft-com:vml" xmlns:wp14="http://schemas.microsoft.com/office/word/2010/wordprocessingDrawing" xmlns:wp="http://schemas.openxmlformats.org/drawingml/2006/wordprocessingDrawing" xmlns:w10="urn:schemas-microsoft-com:office:word" xmlns:w="http://schemas.openxmlformats.org/wordprocessingml/2006/main" xmlns:w14="http://schemas.microsoft.com/office/word/2010/wordml" xmlns:w15="http://schemas.microsoft.com/office/word/2012/wordml" xmlns:w16se="http://schemas.microsoft.com/office/word/2015/wordml/symex" xmlns:wpg="http://schemas.microsoft.com/office/word/2010/wordprocessingGroup" xmlns:wpi="http://schemas.microsoft.com/office/word/2010/wordprocessingInk" xmlns:wne="http://schemas.microsoft.com/office/word/2006/wordml" xmlns:wps="http://schemas.microsoft.com/office/word/2010/wordprocessingShape" mc:Ignorable="w14 w15 w16se wp14">
+<w:ftr xmlns:wpc="http://schemas.microsoft.com/office/word/2010/wordprocessingCanvas" xmlns:mc="http://schemas.openxmlformats.org/markup-compatibility/2006" xmlns:o="urn:schemas-microsoft-com:office:office" xmlns:r="http://schemas.openxmlformats.org/officeDocument/2006/relationships" xmlns:m="http://schemas.openxmlformats.org/officeDocument/2006/math" xmlns:v="urn:schemas-microsoft-com:vml" xmlns:wp14="http://schemas.microsoft.com/office/word/2010/wordprocessingDrawing" xmlns:wp="http://schemas.openxmlformats.org/drawingml/2006/wordprocessingDrawing" xmlns:w10="urn:schemas-microsoft-com:office:word" xmlns:w="http://schemas.openxmlformats.org/wordprocessingml/2006/main" xmlns:w14="http://schemas.microsoft.com/office/word/2010/wordml" xmlns:w15="http://schemas.microsoft.com/office/word/2012/wordml" xmlns:wpg="http://schemas.microsoft.com/office/word/2010/wordprocessingGroup" xmlns:wpi="http://schemas.microsoft.com/office/word/2010/wordprocessingInk" xmlns:wne="http://schemas.microsoft.com/office/word/2006/wordml" xmlns:wps="http://schemas.microsoft.com/office/word/2010/wordprocessingShape" mc:Ignorable="w14 w15 wp14">
   <w:sdt>
     <w:sdtPr>
       <w:id w:val="-1413996198"/>
@@ -7546,7 +7592,7 @@
 </file>
 
 <file path=word/footer4.xml><?xml version="1.0" encoding="utf-8"?>
-<w:ftr xmlns:wpc="http://schemas.microsoft.com/office/word/2010/wordprocessingCanvas" xmlns:cx="http://schemas.microsoft.com/office/drawing/2014/chartex" xmlns:cx1="http://schemas.microsoft.com/office/drawing/2015/9/8/chartex" xmlns:cx2="http://schemas.microsoft.com/office/drawing/2015/10/21/chartex" xmlns:mc="http://schemas.openxmlformats.org/markup-compatibility/2006" xmlns:o="urn:schemas-microsoft-com:office:office" xmlns:r="http://schemas.openxmlformats.org/officeDocument/2006/relationships" xmlns:m="http://schemas.openxmlformats.org/officeDocument/2006/math" xmlns:v="urn:schemas-microsoft-com:vml" xmlns:wp14="http://schemas.microsoft.com/office/word/2010/wordprocessingDrawing" xmlns:wp="http://schemas.openxmlformats.org/drawingml/2006/wordprocessingDrawing" xmlns:w10="urn:schemas-microsoft-com:office:word" xmlns:w="http://schemas.openxmlformats.org/wordprocessingml/2006/main" xmlns:w14="http://schemas.microsoft.com/office/word/2010/wordml" xmlns:w15="http://schemas.microsoft.com/office/word/2012/wordml" xmlns:w16se="http://schemas.microsoft.com/office/word/2015/wordml/symex" xmlns:wpg="http://schemas.microsoft.com/office/word/2010/wordprocessingGroup" xmlns:wpi="http://schemas.microsoft.com/office/word/2010/wordprocessingInk" xmlns:wne="http://schemas.microsoft.com/office/word/2006/wordml" xmlns:wps="http://schemas.microsoft.com/office/word/2010/wordprocessingShape" mc:Ignorable="w14 w15 w16se wp14">
+<w:ftr xmlns:wpc="http://schemas.microsoft.com/office/word/2010/wordprocessingCanvas" xmlns:mc="http://schemas.openxmlformats.org/markup-compatibility/2006" xmlns:o="urn:schemas-microsoft-com:office:office" xmlns:r="http://schemas.openxmlformats.org/officeDocument/2006/relationships" xmlns:m="http://schemas.openxmlformats.org/officeDocument/2006/math" xmlns:v="urn:schemas-microsoft-com:vml" xmlns:wp14="http://schemas.microsoft.com/office/word/2010/wordprocessingDrawing" xmlns:wp="http://schemas.openxmlformats.org/drawingml/2006/wordprocessingDrawing" xmlns:w10="urn:schemas-microsoft-com:office:word" xmlns:w="http://schemas.openxmlformats.org/wordprocessingml/2006/main" xmlns:w14="http://schemas.microsoft.com/office/word/2010/wordml" xmlns:w15="http://schemas.microsoft.com/office/word/2012/wordml" xmlns:wpg="http://schemas.microsoft.com/office/word/2010/wordprocessingGroup" xmlns:wpi="http://schemas.microsoft.com/office/word/2010/wordprocessingInk" xmlns:wne="http://schemas.microsoft.com/office/word/2006/wordml" xmlns:wps="http://schemas.microsoft.com/office/word/2010/wordprocessingShape" mc:Ignorable="w14 w15 wp14">
   <w:p>
     <w:pPr>
       <w:pStyle w:val="Footer"/>
@@ -7924,7 +7970,7 @@
             </wp:anchor>
           </w:drawing>
         </mc:Choice>
-        <mc:Fallback>
+        <mc:Fallback xmlns:w16se="http://schemas.microsoft.com/office/word/2015/wordml/symex" xmlns:cx2="http://schemas.microsoft.com/office/drawing/2015/10/21/chartex" xmlns:cx1="http://schemas.microsoft.com/office/drawing/2015/9/8/chartex" xmlns:cx="http://schemas.microsoft.com/office/drawing/2014/chartex">
           <w:pict>
             <v:group w14:anchorId="3B63E893" id="Group 5" o:spid="_x0000_s1035" style="position:absolute;margin-left:416.8pt;margin-top:0;width:468pt;height:25.2pt;z-index:251666432;mso-width-percent:1000;mso-top-percent:200;mso-wrap-distance-left:0;mso-wrap-distance-right:0;mso-position-horizontal:right;mso-position-horizontal-relative:margin;mso-position-vertical-relative:bottom-margin-area;mso-width-percent:1000;mso-top-percent:200;mso-width-relative:margin;mso-height-relative:margin" coordsize="59626,3238" o:gfxdata="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">
               <v:rect id="Rectangle 6" o:spid="_x0000_s1036" style="position:absolute;left:190;width:59436;height:188;visibility:visible;mso-wrap-style:square;v-text-anchor:middle" o:gfxdata="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" fillcolor="black [3213]" stroked="f" strokeweight="2pt"/>
@@ -7991,7 +8037,7 @@
 </file>
 
 <file path=word/footnotes.xml><?xml version="1.0" encoding="utf-8"?>
-<w:footnotes xmlns:wpc="http://schemas.microsoft.com/office/word/2010/wordprocessingCanvas" xmlns:cx="http://schemas.microsoft.com/office/drawing/2014/chartex" xmlns:cx1="http://schemas.microsoft.com/office/drawing/2015/9/8/chartex" xmlns:cx2="http://schemas.microsoft.com/office/drawing/2015/10/21/chartex" xmlns:mc="http://schemas.openxmlformats.org/markup-compatibility/2006" xmlns:o="urn:schemas-microsoft-com:office:office" xmlns:r="http://schemas.openxmlformats.org/officeDocument/2006/relationships" xmlns:m="http://schemas.openxmlformats.org/officeDocument/2006/math" xmlns:v="urn:schemas-microsoft-com:vml" xmlns:wp14="http://schemas.microsoft.com/office/word/2010/wordprocessingDrawing" xmlns:wp="http://schemas.openxmlformats.org/drawingml/2006/wordprocessingDrawing" xmlns:w10="urn:schemas-microsoft-com:office:word" xmlns:w="http://schemas.openxmlformats.org/wordprocessingml/2006/main" xmlns:w14="http://schemas.microsoft.com/office/word/2010/wordml" xmlns:w15="http://schemas.microsoft.com/office/word/2012/wordml" xmlns:w16se="http://schemas.microsoft.com/office/word/2015/wordml/symex" xmlns:wpg="http://schemas.microsoft.com/office/word/2010/wordprocessingGroup" xmlns:wpi="http://schemas.microsoft.com/office/word/2010/wordprocessingInk" xmlns:wne="http://schemas.microsoft.com/office/word/2006/wordml" xmlns:wps="http://schemas.microsoft.com/office/word/2010/wordprocessingShape" mc:Ignorable="w14 w15 w16se wp14">
+<w:footnotes xmlns:wpc="http://schemas.microsoft.com/office/word/2010/wordprocessingCanvas" xmlns:mc="http://schemas.openxmlformats.org/markup-compatibility/2006" xmlns:o="urn:schemas-microsoft-com:office:office" xmlns:r="http://schemas.openxmlformats.org/officeDocument/2006/relationships" xmlns:m="http://schemas.openxmlformats.org/officeDocument/2006/math" xmlns:v="urn:schemas-microsoft-com:vml" xmlns:wp14="http://schemas.microsoft.com/office/word/2010/wordprocessingDrawing" xmlns:wp="http://schemas.openxmlformats.org/drawingml/2006/wordprocessingDrawing" xmlns:w10="urn:schemas-microsoft-com:office:word" xmlns:w="http://schemas.openxmlformats.org/wordprocessingml/2006/main" xmlns:w14="http://schemas.microsoft.com/office/word/2010/wordml" xmlns:w15="http://schemas.microsoft.com/office/word/2012/wordml" xmlns:wpg="http://schemas.microsoft.com/office/word/2010/wordprocessingGroup" xmlns:wpi="http://schemas.microsoft.com/office/word/2010/wordprocessingInk" xmlns:wne="http://schemas.microsoft.com/office/word/2006/wordml" xmlns:wps="http://schemas.microsoft.com/office/word/2010/wordprocessingShape" mc:Ignorable="w14 w15 wp14">
   <w:footnote w:type="separator" w:id="-1">
     <w:p>
       <w:r>
@@ -8112,7 +8158,7 @@
 </file>
 
 <file path=word/header1.xml><?xml version="1.0" encoding="utf-8"?>
-<w:hdr xmlns:wpc="http://schemas.microsoft.com/office/word/2010/wordprocessingCanvas" xmlns:cx="http://schemas.microsoft.com/office/drawing/2014/chartex" xmlns:cx1="http://schemas.microsoft.com/office/drawing/2015/9/8/chartex" xmlns:cx2="http://schemas.microsoft.com/office/drawing/2015/10/21/chartex" xmlns:mc="http://schemas.openxmlformats.org/markup-compatibility/2006" xmlns:o="urn:schemas-microsoft-com:office:office" xmlns:r="http://schemas.openxmlformats.org/officeDocument/2006/relationships" xmlns:m="http://schemas.openxmlformats.org/officeDocument/2006/math" xmlns:v="urn:schemas-microsoft-com:vml" xmlns:wp14="http://schemas.microsoft.com/office/word/2010/wordprocessingDrawing" xmlns:wp="http://schemas.openxmlformats.org/drawingml/2006/wordprocessingDrawing" xmlns:w10="urn:schemas-microsoft-com:office:word" xmlns:w="http://schemas.openxmlformats.org/wordprocessingml/2006/main" xmlns:w14="http://schemas.microsoft.com/office/word/2010/wordml" xmlns:w15="http://schemas.microsoft.com/office/word/2012/wordml" xmlns:w16se="http://schemas.microsoft.com/office/word/2015/wordml/symex" xmlns:wpg="http://schemas.microsoft.com/office/word/2010/wordprocessingGroup" xmlns:wpi="http://schemas.microsoft.com/office/word/2010/wordprocessingInk" xmlns:wne="http://schemas.microsoft.com/office/word/2006/wordml" xmlns:wps="http://schemas.microsoft.com/office/word/2010/wordprocessingShape" mc:Ignorable="w14 w15 w16se wp14">
+<w:hdr xmlns:wpc="http://schemas.microsoft.com/office/word/2010/wordprocessingCanvas" xmlns:mc="http://schemas.openxmlformats.org/markup-compatibility/2006" xmlns:o="urn:schemas-microsoft-com:office:office" xmlns:r="http://schemas.openxmlformats.org/officeDocument/2006/relationships" xmlns:m="http://schemas.openxmlformats.org/officeDocument/2006/math" xmlns:v="urn:schemas-microsoft-com:vml" xmlns:wp14="http://schemas.microsoft.com/office/word/2010/wordprocessingDrawing" xmlns:wp="http://schemas.openxmlformats.org/drawingml/2006/wordprocessingDrawing" xmlns:w10="urn:schemas-microsoft-com:office:word" xmlns:w="http://schemas.openxmlformats.org/wordprocessingml/2006/main" xmlns:w14="http://schemas.microsoft.com/office/word/2010/wordml" xmlns:w15="http://schemas.microsoft.com/office/word/2012/wordml" xmlns:wpg="http://schemas.microsoft.com/office/word/2010/wordprocessingGroup" xmlns:wpi="http://schemas.microsoft.com/office/word/2010/wordprocessingInk" xmlns:wne="http://schemas.microsoft.com/office/word/2006/wordml" xmlns:wps="http://schemas.microsoft.com/office/word/2010/wordprocessingShape" mc:Ignorable="w14 w15 wp14">
   <w:p>
     <w:pPr>
       <w:pStyle w:val="Header"/>
@@ -8128,7 +8174,7 @@
 </file>
 
 <file path=word/header2.xml><?xml version="1.0" encoding="utf-8"?>
-<w:hdr xmlns:wpc="http://schemas.microsoft.com/office/word/2010/wordprocessingCanvas" xmlns:cx="http://schemas.microsoft.com/office/drawing/2014/chartex" xmlns:cx1="http://schemas.microsoft.com/office/drawing/2015/9/8/chartex" xmlns:cx2="http://schemas.microsoft.com/office/drawing/2015/10/21/chartex" xmlns:mc="http://schemas.openxmlformats.org/markup-compatibility/2006" xmlns:o="urn:schemas-microsoft-com:office:office" xmlns:r="http://schemas.openxmlformats.org/officeDocument/2006/relationships" xmlns:m="http://schemas.openxmlformats.org/officeDocument/2006/math" xmlns:v="urn:schemas-microsoft-com:vml" xmlns:wp14="http://schemas.microsoft.com/office/word/2010/wordprocessingDrawing" xmlns:wp="http://schemas.openxmlformats.org/drawingml/2006/wordprocessingDrawing" xmlns:w10="urn:schemas-microsoft-com:office:word" xmlns:w="http://schemas.openxmlformats.org/wordprocessingml/2006/main" xmlns:w14="http://schemas.microsoft.com/office/word/2010/wordml" xmlns:w15="http://schemas.microsoft.com/office/word/2012/wordml" xmlns:w16se="http://schemas.microsoft.com/office/word/2015/wordml/symex" xmlns:wpg="http://schemas.microsoft.com/office/word/2010/wordprocessingGroup" xmlns:wpi="http://schemas.microsoft.com/office/word/2010/wordprocessingInk" xmlns:wne="http://schemas.microsoft.com/office/word/2006/wordml" xmlns:wps="http://schemas.microsoft.com/office/word/2010/wordprocessingShape" mc:Ignorable="w14 w15 w16se wp14">
+<w:hdr xmlns:wpc="http://schemas.microsoft.com/office/word/2010/wordprocessingCanvas" xmlns:mc="http://schemas.openxmlformats.org/markup-compatibility/2006" xmlns:o="urn:schemas-microsoft-com:office:office" xmlns:r="http://schemas.openxmlformats.org/officeDocument/2006/relationships" xmlns:m="http://schemas.openxmlformats.org/officeDocument/2006/math" xmlns:v="urn:schemas-microsoft-com:vml" xmlns:wp14="http://schemas.microsoft.com/office/word/2010/wordprocessingDrawing" xmlns:wp="http://schemas.openxmlformats.org/drawingml/2006/wordprocessingDrawing" xmlns:w10="urn:schemas-microsoft-com:office:word" xmlns:w="http://schemas.openxmlformats.org/wordprocessingml/2006/main" xmlns:w14="http://schemas.microsoft.com/office/word/2010/wordml" xmlns:w15="http://schemas.microsoft.com/office/word/2012/wordml" xmlns:wpg="http://schemas.microsoft.com/office/word/2010/wordprocessingGroup" xmlns:wpi="http://schemas.microsoft.com/office/word/2010/wordprocessingInk" xmlns:wne="http://schemas.microsoft.com/office/word/2006/wordml" xmlns:wps="http://schemas.microsoft.com/office/word/2010/wordprocessingShape" mc:Ignorable="w14 w15 wp14">
   <w:p>
     <w:pPr>
       <w:pStyle w:val="Header"/>
@@ -8144,7 +8190,7 @@
 </file>
 
 <file path=word/header3.xml><?xml version="1.0" encoding="utf-8"?>
-<w:hdr xmlns:wpc="http://schemas.microsoft.com/office/word/2010/wordprocessingCanvas" xmlns:cx="http://schemas.microsoft.com/office/drawing/2014/chartex" xmlns:cx1="http://schemas.microsoft.com/office/drawing/2015/9/8/chartex" xmlns:cx2="http://schemas.microsoft.com/office/drawing/2015/10/21/chartex" xmlns:mc="http://schemas.openxmlformats.org/markup-compatibility/2006" xmlns:o="urn:schemas-microsoft-com:office:office" xmlns:r="http://schemas.openxmlformats.org/officeDocument/2006/relationships" xmlns:m="http://schemas.openxmlformats.org/officeDocument/2006/math" xmlns:v="urn:schemas-microsoft-com:vml" xmlns:wp14="http://schemas.microsoft.com/office/word/2010/wordprocessingDrawing" xmlns:wp="http://schemas.openxmlformats.org/drawingml/2006/wordprocessingDrawing" xmlns:w10="urn:schemas-microsoft-com:office:word" xmlns:w="http://schemas.openxmlformats.org/wordprocessingml/2006/main" xmlns:w14="http://schemas.microsoft.com/office/word/2010/wordml" xmlns:w15="http://schemas.microsoft.com/office/word/2012/wordml" xmlns:w16se="http://schemas.microsoft.com/office/word/2015/wordml/symex" xmlns:wpg="http://schemas.microsoft.com/office/word/2010/wordprocessingGroup" xmlns:wpi="http://schemas.microsoft.com/office/word/2010/wordprocessingInk" xmlns:wne="http://schemas.microsoft.com/office/word/2006/wordml" xmlns:wps="http://schemas.microsoft.com/office/word/2010/wordprocessingShape" mc:Ignorable="w14 w15 w16se wp14">
+<w:hdr xmlns:wpc="http://schemas.microsoft.com/office/word/2010/wordprocessingCanvas" xmlns:mc="http://schemas.openxmlformats.org/markup-compatibility/2006" xmlns:o="urn:schemas-microsoft-com:office:office" xmlns:r="http://schemas.openxmlformats.org/officeDocument/2006/relationships" xmlns:m="http://schemas.openxmlformats.org/officeDocument/2006/math" xmlns:v="urn:schemas-microsoft-com:vml" xmlns:wp14="http://schemas.microsoft.com/office/word/2010/wordprocessingDrawing" xmlns:wp="http://schemas.openxmlformats.org/drawingml/2006/wordprocessingDrawing" xmlns:w10="urn:schemas-microsoft-com:office:word" xmlns:w="http://schemas.openxmlformats.org/wordprocessingml/2006/main" xmlns:w14="http://schemas.microsoft.com/office/word/2010/wordml" xmlns:w15="http://schemas.microsoft.com/office/word/2012/wordml" xmlns:wpg="http://schemas.microsoft.com/office/word/2010/wordprocessingGroup" xmlns:wpi="http://schemas.microsoft.com/office/word/2010/wordprocessingInk" xmlns:wne="http://schemas.microsoft.com/office/word/2006/wordml" xmlns:wps="http://schemas.microsoft.com/office/word/2010/wordprocessingShape" mc:Ignorable="w14 w15 wp14">
   <w:sdt>
     <w:sdtPr>
       <w:id w:val="1038445613"/>
@@ -8166,8 +8212,13 @@
           <w:t xml:space="preserve"> </w:t>
         </w:r>
         <w:r>
-          <w:t>- R. Z. Wenkstern</w:t>
+          <w:t xml:space="preserve">- R. Z. </w:t>
         </w:r>
+        <w:proofErr w:type="spellStart"/>
+        <w:r>
+          <w:t>Wenkstern</w:t>
+        </w:r>
+        <w:proofErr w:type="spellEnd"/>
         <w:r>
           <w:tab/>
         </w:r>
@@ -8186,7 +8237,7 @@
 </file>
 
 <file path=word/header4.xml><?xml version="1.0" encoding="utf-8"?>
-<w:hdr xmlns:wpc="http://schemas.microsoft.com/office/word/2010/wordprocessingCanvas" xmlns:cx="http://schemas.microsoft.com/office/drawing/2014/chartex" xmlns:cx1="http://schemas.microsoft.com/office/drawing/2015/9/8/chartex" xmlns:cx2="http://schemas.microsoft.com/office/drawing/2015/10/21/chartex" xmlns:mc="http://schemas.openxmlformats.org/markup-compatibility/2006" xmlns:o="urn:schemas-microsoft-com:office:office" xmlns:r="http://schemas.openxmlformats.org/officeDocument/2006/relationships" xmlns:m="http://schemas.openxmlformats.org/officeDocument/2006/math" xmlns:v="urn:schemas-microsoft-com:vml" xmlns:wp14="http://schemas.microsoft.com/office/word/2010/wordprocessingDrawing" xmlns:wp="http://schemas.openxmlformats.org/drawingml/2006/wordprocessingDrawing" xmlns:w10="urn:schemas-microsoft-com:office:word" xmlns:w="http://schemas.openxmlformats.org/wordprocessingml/2006/main" xmlns:w14="http://schemas.microsoft.com/office/word/2010/wordml" xmlns:w15="http://schemas.microsoft.com/office/word/2012/wordml" xmlns:w16se="http://schemas.microsoft.com/office/word/2015/wordml/symex" xmlns:wpg="http://schemas.microsoft.com/office/word/2010/wordprocessingGroup" xmlns:wpi="http://schemas.microsoft.com/office/word/2010/wordprocessingInk" xmlns:wne="http://schemas.microsoft.com/office/word/2006/wordml" xmlns:wps="http://schemas.microsoft.com/office/word/2010/wordprocessingShape" mc:Ignorable="w14 w15 w16se wp14">
+<w:hdr xmlns:wpc="http://schemas.microsoft.com/office/word/2010/wordprocessingCanvas" xmlns:mc="http://schemas.openxmlformats.org/markup-compatibility/2006" xmlns:o="urn:schemas-microsoft-com:office:office" xmlns:r="http://schemas.openxmlformats.org/officeDocument/2006/relationships" xmlns:m="http://schemas.openxmlformats.org/officeDocument/2006/math" xmlns:v="urn:schemas-microsoft-com:vml" xmlns:wp14="http://schemas.microsoft.com/office/word/2010/wordprocessingDrawing" xmlns:wp="http://schemas.openxmlformats.org/drawingml/2006/wordprocessingDrawing" xmlns:w10="urn:schemas-microsoft-com:office:word" xmlns:w="http://schemas.openxmlformats.org/wordprocessingml/2006/main" xmlns:w14="http://schemas.microsoft.com/office/word/2010/wordml" xmlns:w15="http://schemas.microsoft.com/office/word/2012/wordml" xmlns:wpg="http://schemas.microsoft.com/office/word/2010/wordprocessingGroup" xmlns:wpi="http://schemas.microsoft.com/office/word/2010/wordprocessingInk" xmlns:wne="http://schemas.microsoft.com/office/word/2006/wordml" xmlns:wps="http://schemas.microsoft.com/office/word/2010/wordprocessingShape" mc:Ignorable="w14 w15 wp14">
   <w:p>
     <w:pPr>
       <w:pStyle w:val="Header"/>
@@ -8198,8 +8249,13 @@
       <w:t xml:space="preserve"> </w:t>
     </w:r>
     <w:r>
-      <w:t>- R. Z. Wenkstern</w:t>
+      <w:t xml:space="preserve">- R. Z. </w:t>
     </w:r>
+    <w:proofErr w:type="spellStart"/>
+    <w:r>
+      <w:t>Wenkstern</w:t>
+    </w:r>
+    <w:proofErr w:type="spellEnd"/>
     <w:r>
       <w:ptab w:relativeTo="margin" w:alignment="right" w:leader="none"/>
     </w:r>
@@ -8211,7 +8267,7 @@
 </file>
 
 <file path=word/numbering.xml><?xml version="1.0" encoding="utf-8"?>
-<w:numbering xmlns:wpc="http://schemas.microsoft.com/office/word/2010/wordprocessingCanvas" xmlns:cx="http://schemas.microsoft.com/office/drawing/2014/chartex" xmlns:cx1="http://schemas.microsoft.com/office/drawing/2015/9/8/chartex" xmlns:cx2="http://schemas.microsoft.com/office/drawing/2015/10/21/chartex" xmlns:mc="http://schemas.openxmlformats.org/markup-compatibility/2006" xmlns:o="urn:schemas-microsoft-com:office:office" xmlns:r="http://schemas.openxmlformats.org/officeDocument/2006/relationships" xmlns:m="http://schemas.openxmlformats.org/officeDocument/2006/math" xmlns:v="urn:schemas-microsoft-com:vml" xmlns:wp14="http://schemas.microsoft.com/office/word/2010/wordprocessingDrawing" xmlns:wp="http://schemas.openxmlformats.org/drawingml/2006/wordprocessingDrawing" xmlns:w10="urn:schemas-microsoft-com:office:word" xmlns:w="http://schemas.openxmlformats.org/wordprocessingml/2006/main" xmlns:w14="http://schemas.microsoft.com/office/word/2010/wordml" xmlns:w15="http://schemas.microsoft.com/office/word/2012/wordml" xmlns:w16se="http://schemas.microsoft.com/office/word/2015/wordml/symex" xmlns:wpg="http://schemas.microsoft.com/office/word/2010/wordprocessingGroup" xmlns:wpi="http://schemas.microsoft.com/office/word/2010/wordprocessingInk" xmlns:wne="http://schemas.microsoft.com/office/word/2006/wordml" xmlns:wps="http://schemas.microsoft.com/office/word/2010/wordprocessingShape" mc:Ignorable="w14 w15 w16se wp14">
+<w:numbering xmlns:wpc="http://schemas.microsoft.com/office/word/2010/wordprocessingCanvas" xmlns:mc="http://schemas.openxmlformats.org/markup-compatibility/2006" xmlns:o="urn:schemas-microsoft-com:office:office" xmlns:r="http://schemas.openxmlformats.org/officeDocument/2006/relationships" xmlns:m="http://schemas.openxmlformats.org/officeDocument/2006/math" xmlns:v="urn:schemas-microsoft-com:vml" xmlns:wp14="http://schemas.microsoft.com/office/word/2010/wordprocessingDrawing" xmlns:wp="http://schemas.openxmlformats.org/drawingml/2006/wordprocessingDrawing" xmlns:w10="urn:schemas-microsoft-com:office:word" xmlns:w="http://schemas.openxmlformats.org/wordprocessingml/2006/main" xmlns:w14="http://schemas.microsoft.com/office/word/2010/wordml" xmlns:w15="http://schemas.microsoft.com/office/word/2012/wordml" xmlns:wpg="http://schemas.microsoft.com/office/word/2010/wordprocessingGroup" xmlns:wpi="http://schemas.microsoft.com/office/word/2010/wordprocessingInk" xmlns:wne="http://schemas.microsoft.com/office/word/2006/wordml" xmlns:wps="http://schemas.microsoft.com/office/word/2010/wordprocessingShape" mc:Ignorable="w14 w15 wp14">
   <w:abstractNum w:abstractNumId="0" w15:restartNumberingAfterBreak="0">
     <w:nsid w:val="00000001"/>
     <w:multiLevelType w:val="hybridMultilevel"/>
@@ -15340,7 +15396,7 @@
 </file>
 
 <file path=word/styles.xml><?xml version="1.0" encoding="utf-8"?>
-<w:styles xmlns:mc="http://schemas.openxmlformats.org/markup-compatibility/2006" xmlns:r="http://schemas.openxmlformats.org/officeDocument/2006/relationships" xmlns:w="http://schemas.openxmlformats.org/wordprocessingml/2006/main" xmlns:w14="http://schemas.microsoft.com/office/word/2010/wordml" xmlns:w15="http://schemas.microsoft.com/office/word/2012/wordml" xmlns:w16se="http://schemas.microsoft.com/office/word/2015/wordml/symex" mc:Ignorable="w14 w15 w16se">
+<w:styles xmlns:mc="http://schemas.openxmlformats.org/markup-compatibility/2006" xmlns:r="http://schemas.openxmlformats.org/officeDocument/2006/relationships" xmlns:w="http://schemas.openxmlformats.org/wordprocessingml/2006/main" xmlns:w14="http://schemas.microsoft.com/office/word/2010/wordml" xmlns:w15="http://schemas.microsoft.com/office/word/2012/wordml" mc:Ignorable="w14 w15">
   <w:docDefaults>
     <w:rPrDefault>
       <w:rPr>
@@ -15356,7 +15412,7 @@
       </w:pPr>
     </w:pPrDefault>
   </w:docDefaults>
-  <w:latentStyles w:defLockedState="0" w:defUIPriority="99" w:defSemiHidden="0" w:defUnhideWhenUsed="0" w:defQFormat="0" w:count="372">
+  <w:latentStyles w:defLockedState="0" w:defUIPriority="99" w:defSemiHidden="0" w:defUnhideWhenUsed="0" w:defQFormat="0" w:count="371">
     <w:lsdException w:name="Normal" w:uiPriority="0" w:qFormat="1"/>
     <w:lsdException w:name="heading 1" w:uiPriority="9" w:qFormat="1"/>
     <w:lsdException w:name="heading 2" w:semiHidden="1" w:uiPriority="9" w:unhideWhenUsed="1" w:qFormat="1"/>
@@ -15728,7 +15784,6 @@
     <w:lsdException w:name="List Table 5 Dark Accent 6" w:uiPriority="50"/>
     <w:lsdException w:name="List Table 6 Colorful Accent 6" w:uiPriority="51"/>
     <w:lsdException w:name="List Table 7 Colorful Accent 6" w:uiPriority="52"/>
-    <w:lsdException w:name="Mention" w:semiHidden="1" w:unhideWhenUsed="1"/>
   </w:latentStyles>
   <w:style w:type="paragraph" w:default="1" w:styleId="Normal">
     <w:name w:val="Normal"/>
@@ -16406,540 +16461,6 @@
 </w:styles>
 </file>
 
-<file path=word/glossary/document.xml><?xml version="1.0" encoding="utf-8"?>
-<w:glossaryDocument xmlns:wpc="http://schemas.microsoft.com/office/word/2010/wordprocessingCanvas" xmlns:cx="http://schemas.microsoft.com/office/drawing/2014/chartex" xmlns:cx1="http://schemas.microsoft.com/office/drawing/2015/9/8/chartex" xmlns:cx2="http://schemas.microsoft.com/office/drawing/2015/10/21/chartex" xmlns:mc="http://schemas.openxmlformats.org/markup-compatibility/2006" xmlns:o="urn:schemas-microsoft-com:office:office" xmlns:r="http://schemas.openxmlformats.org/officeDocument/2006/relationships" xmlns:m="http://schemas.openxmlformats.org/officeDocument/2006/math" xmlns:v="urn:schemas-microsoft-com:vml" xmlns:wp14="http://schemas.microsoft.com/office/word/2010/wordprocessingDrawing" xmlns:wp="http://schemas.openxmlformats.org/drawingml/2006/wordprocessingDrawing" xmlns:w10="urn:schemas-microsoft-com:office:word" xmlns:w="http://schemas.openxmlformats.org/wordprocessingml/2006/main" xmlns:w14="http://schemas.microsoft.com/office/word/2010/wordml" xmlns:w15="http://schemas.microsoft.com/office/word/2012/wordml" xmlns:w16se="http://schemas.microsoft.com/office/word/2015/wordml/symex" xmlns:wpg="http://schemas.microsoft.com/office/word/2010/wordprocessingGroup" xmlns:wpi="http://schemas.microsoft.com/office/word/2010/wordprocessingInk" xmlns:wne="http://schemas.microsoft.com/office/word/2006/wordml" xmlns:wps="http://schemas.microsoft.com/office/word/2010/wordprocessingShape" mc:Ignorable="w14 w15 w16se wp14"/>
-</file>
-
-<file path=word/glossary/fontTable.xml><?xml version="1.0" encoding="utf-8"?>
-<w:fonts xmlns:mc="http://schemas.openxmlformats.org/markup-compatibility/2006" xmlns:r="http://schemas.openxmlformats.org/officeDocument/2006/relationships" xmlns:w="http://schemas.openxmlformats.org/wordprocessingml/2006/main" xmlns:w14="http://schemas.microsoft.com/office/word/2010/wordml" xmlns:w15="http://schemas.microsoft.com/office/word/2012/wordml" xmlns:w16se="http://schemas.microsoft.com/office/word/2015/wordml/symex" mc:Ignorable="w14 w15 w16se">
-  <w:font w:name="Tahoma">
-    <w:panose1 w:val="020B0604030504040204"/>
-    <w:charset w:val="00"/>
-    <w:family w:val="swiss"/>
-    <w:pitch w:val="variable"/>
-    <w:sig w:usb0="E1002EFF" w:usb1="C000605B" w:usb2="00000029" w:usb3="00000000" w:csb0="000101FF" w:csb1="00000000"/>
-  </w:font>
-  <w:font w:name="Symbol">
-    <w:panose1 w:val="05050102010706020507"/>
-    <w:charset w:val="02"/>
-    <w:family w:val="roman"/>
-    <w:pitch w:val="variable"/>
-    <w:sig w:usb0="00000000" w:usb1="10000000" w:usb2="00000000" w:usb3="00000000" w:csb0="80000000" w:csb1="00000000"/>
-  </w:font>
-  <w:font w:name="Times New Roman">
-    <w:panose1 w:val="02020603050405020304"/>
-    <w:charset w:val="00"/>
-    <w:family w:val="roman"/>
-    <w:pitch w:val="variable"/>
-    <w:sig w:usb0="E0002AFF" w:usb1="C0007843" w:usb2="00000009" w:usb3="00000000" w:csb0="000001FF" w:csb1="00000000"/>
-  </w:font>
-  <w:font w:name="Courier New">
-    <w:panose1 w:val="02070309020205020404"/>
-    <w:charset w:val="00"/>
-    <w:family w:val="modern"/>
-    <w:pitch w:val="fixed"/>
-    <w:sig w:usb0="E0002EFF" w:usb1="C0007843" w:usb2="00000009" w:usb3="00000000" w:csb0="000001FF" w:csb1="00000000"/>
-  </w:font>
-  <w:font w:name="Wingdings">
-    <w:panose1 w:val="05000000000000000000"/>
-    <w:charset w:val="02"/>
-    <w:family w:val="auto"/>
-    <w:pitch w:val="variable"/>
-    <w:sig w:usb0="00000000" w:usb1="10000000" w:usb2="00000000" w:usb3="00000000" w:csb0="80000000" w:csb1="00000000"/>
-  </w:font>
-  <w:font w:name="Arial">
-    <w:panose1 w:val="020B0604020202020204"/>
-    <w:charset w:val="00"/>
-    <w:family w:val="swiss"/>
-    <w:pitch w:val="variable"/>
-    <w:sig w:usb0="E0002EFF" w:usb1="C0007843" w:usb2="00000009" w:usb3="00000000" w:csb0="000001FF" w:csb1="00000000"/>
-  </w:font>
-  <w:font w:name="Calibri">
-    <w:panose1 w:val="020F0502020204030204"/>
-    <w:charset w:val="00"/>
-    <w:family w:val="swiss"/>
-    <w:pitch w:val="variable"/>
-    <w:sig w:usb0="E00002FF" w:usb1="4000ACFF" w:usb2="00000001" w:usb3="00000000" w:csb0="0000019F" w:csb1="00000000"/>
-  </w:font>
-  <w:font w:name="Cambria">
-    <w:panose1 w:val="02040503050406030204"/>
-    <w:charset w:val="00"/>
-    <w:family w:val="roman"/>
-    <w:pitch w:val="variable"/>
-    <w:sig w:usb0="E00002FF" w:usb1="400004FF" w:usb2="00000000" w:usb3="00000000" w:csb0="0000019F" w:csb1="00000000"/>
-  </w:font>
-  <w:font w:name="Calibri Light">
-    <w:panose1 w:val="020F0302020204030204"/>
-    <w:charset w:val="00"/>
-    <w:family w:val="swiss"/>
-    <w:pitch w:val="variable"/>
-    <w:sig w:usb0="A00002EF" w:usb1="4000207B" w:usb2="00000000" w:usb3="00000000" w:csb0="0000009F" w:csb1="00000000"/>
-  </w:font>
-</w:fonts>
-</file>
-
-<file path=word/glossary/settings.xml><?xml version="1.0" encoding="utf-8"?>
-<w:settings xmlns:mc="http://schemas.openxmlformats.org/markup-compatibility/2006" xmlns:o="urn:schemas-microsoft-com:office:office" xmlns:r="http://schemas.openxmlformats.org/officeDocument/2006/relationships" xmlns:m="http://schemas.openxmlformats.org/officeDocument/2006/math" xmlns:v="urn:schemas-microsoft-com:vml" xmlns:w10="urn:schemas-microsoft-com:office:word" xmlns:w="http://schemas.openxmlformats.org/wordprocessingml/2006/main" xmlns:w14="http://schemas.microsoft.com/office/word/2010/wordml" xmlns:w15="http://schemas.microsoft.com/office/word/2012/wordml" xmlns:w16se="http://schemas.microsoft.com/office/word/2015/wordml/symex" xmlns:sl="http://schemas.openxmlformats.org/schemaLibrary/2006/main" mc:Ignorable="w14 w15 w16se">
-  <w:defaultTabStop w:val="720"/>
-  <w:characterSpacingControl w:val="doNotCompress"/>
-  <w:compat>
-    <w:useFELayout/>
-    <w:compatSetting w:name="compatibilityMode" w:uri="http://schemas.microsoft.com/office/word" w:val="12"/>
-  </w:compat>
-  <w:rsids>
-    <w:rsidRoot w:val="00EF22C1"/>
-    <w:rsid w:val="00725317"/>
-    <w:rsid w:val="00EF22C1"/>
-  </w:rsids>
-  <m:mathPr>
-    <m:mathFont m:val="Cambria Math"/>
-    <m:brkBin m:val="before"/>
-    <m:brkBinSub m:val="--"/>
-    <m:smallFrac m:val="0"/>
-    <m:dispDef/>
-    <m:lMargin m:val="0"/>
-    <m:rMargin m:val="0"/>
-    <m:defJc m:val="centerGroup"/>
-    <m:wrapIndent m:val="1440"/>
-    <m:intLim m:val="subSup"/>
-    <m:naryLim m:val="undOvr"/>
-  </m:mathPr>
-  <w:themeFontLang w:val="en-US"/>
-  <w:clrSchemeMapping w:bg1="light1" w:t1="dark1" w:bg2="light2" w:t2="dark2" w:accent1="accent1" w:accent2="accent2" w:accent3="accent3" w:accent4="accent4" w:accent5="accent5" w:accent6="accent6" w:hyperlink="hyperlink" w:followedHyperlink="followedHyperlink"/>
-  <w:decimalSymbol w:val=","/>
-  <w:listSeparator w:val=";"/>
-</w:settings>
-</file>
-
-<file path=word/glossary/styles.xml><?xml version="1.0" encoding="utf-8"?>
-<w:styles xmlns:mc="http://schemas.openxmlformats.org/markup-compatibility/2006" xmlns:r="http://schemas.openxmlformats.org/officeDocument/2006/relationships" xmlns:w="http://schemas.openxmlformats.org/wordprocessingml/2006/main" xmlns:w14="http://schemas.microsoft.com/office/word/2010/wordml" xmlns:w15="http://schemas.microsoft.com/office/word/2012/wordml" xmlns:w16se="http://schemas.microsoft.com/office/word/2015/wordml/symex" mc:Ignorable="w14 w15 w16se">
-  <w:docDefaults>
-    <w:rPrDefault>
-      <w:rPr>
-        <w:rFonts w:asciiTheme="minorHAnsi" w:eastAsiaTheme="minorEastAsia" w:hAnsiTheme="minorHAnsi" w:cstheme="minorBidi"/>
-        <w:sz w:val="22"/>
-        <w:szCs w:val="22"/>
-        <w:lang w:val="en-US" w:eastAsia="en-US" w:bidi="ar-SA"/>
-      </w:rPr>
-    </w:rPrDefault>
-    <w:pPrDefault>
-      <w:pPr>
-        <w:spacing w:after="160" w:line="259" w:lineRule="auto"/>
-      </w:pPr>
-    </w:pPrDefault>
-  </w:docDefaults>
-  <w:latentStyles w:defLockedState="0" w:defUIPriority="99" w:defSemiHidden="0" w:defUnhideWhenUsed="0" w:defQFormat="0" w:count="372">
-    <w:lsdException w:name="Normal" w:uiPriority="0" w:qFormat="1"/>
-    <w:lsdException w:name="heading 1" w:uiPriority="9" w:qFormat="1"/>
-    <w:lsdException w:name="heading 2" w:semiHidden="1" w:uiPriority="9" w:unhideWhenUsed="1" w:qFormat="1"/>
-    <w:lsdException w:name="heading 3" w:semiHidden="1" w:uiPriority="9" w:unhideWhenUsed="1" w:qFormat="1"/>
-    <w:lsdException w:name="heading 4" w:semiHidden="1" w:uiPriority="9" w:unhideWhenUsed="1" w:qFormat="1"/>
-    <w:lsdException w:name="heading 5" w:semiHidden="1" w:uiPriority="9" w:unhideWhenUsed="1" w:qFormat="1"/>
-    <w:lsdException w:name="heading 6" w:semiHidden="1" w:uiPriority="9" w:unhideWhenUsed="1" w:qFormat="1"/>
-    <w:lsdException w:name="heading 7" w:semiHidden="1" w:uiPriority="9" w:unhideWhenUsed="1" w:qFormat="1"/>
-    <w:lsdException w:name="heading 8" w:semiHidden="1" w:uiPriority="9" w:unhideWhenUsed="1" w:qFormat="1"/>
-    <w:lsdException w:name="heading 9" w:semiHidden="1" w:uiPriority="9" w:unhideWhenUsed="1" w:qFormat="1"/>
-    <w:lsdException w:name="index 1" w:semiHidden="1" w:unhideWhenUsed="1"/>
-    <w:lsdException w:name="index 2" w:semiHidden="1" w:unhideWhenUsed="1"/>
-    <w:lsdException w:name="index 3" w:semiHidden="1" w:unhideWhenUsed="1"/>
-    <w:lsdException w:name="index 4" w:semiHidden="1" w:unhideWhenUsed="1"/>
-    <w:lsdException w:name="index 5" w:semiHidden="1" w:unhideWhenUsed="1"/>
-    <w:lsdException w:name="index 6" w:semiHidden="1" w:unhideWhenUsed="1"/>
-    <w:lsdException w:name="index 7" w:semiHidden="1" w:unhideWhenUsed="1"/>
-    <w:lsdException w:name="index 8" w:semiHidden="1" w:unhideWhenUsed="1"/>
-    <w:lsdException w:name="index 9" w:semiHidden="1" w:unhideWhenUsed="1"/>
-    <w:lsdException w:name="toc 1" w:semiHidden="1" w:uiPriority="39" w:unhideWhenUsed="1"/>
-    <w:lsdException w:name="toc 2" w:semiHidden="1" w:uiPriority="39" w:unhideWhenUsed="1"/>
-    <w:lsdException w:name="toc 3" w:semiHidden="1" w:uiPriority="39" w:unhideWhenUsed="1"/>
-    <w:lsdException w:name="toc 4" w:semiHidden="1" w:uiPriority="39" w:unhideWhenUsed="1"/>
-    <w:lsdException w:name="toc 5" w:semiHidden="1" w:uiPriority="39" w:unhideWhenUsed="1"/>
-    <w:lsdException w:name="toc 6" w:semiHidden="1" w:uiPriority="39" w:unhideWhenUsed="1"/>
-    <w:lsdException w:name="toc 7" w:semiHidden="1" w:uiPriority="39" w:unhideWhenUsed="1"/>
-    <w:lsdException w:name="toc 8" w:semiHidden="1" w:uiPriority="39" w:unhideWhenUsed="1"/>
-    <w:lsdException w:name="toc 9" w:semiHidden="1" w:uiPriority="39" w:unhideWhenUsed="1"/>
-    <w:lsdException w:name="Normal Indent" w:semiHidden="1" w:unhideWhenUsed="1"/>
-    <w:lsdException w:name="footnote text" w:semiHidden="1" w:unhideWhenUsed="1"/>
-    <w:lsdException w:name="annotation text" w:semiHidden="1" w:unhideWhenUsed="1"/>
-    <w:lsdException w:name="header" w:semiHidden="1" w:unhideWhenUsed="1"/>
-    <w:lsdException w:name="footer" w:semiHidden="1" w:unhideWhenUsed="1"/>
-    <w:lsdException w:name="index heading" w:semiHidden="1" w:unhideWhenUsed="1"/>
-    <w:lsdException w:name="caption" w:semiHidden="1" w:uiPriority="35" w:unhideWhenUsed="1" w:qFormat="1"/>
-    <w:lsdException w:name="table of figures" w:semiHidden="1" w:unhideWhenUsed="1"/>
-    <w:lsdException w:name="envelope address" w:semiHidden="1" w:unhideWhenUsed="1"/>
-    <w:lsdException w:name="envelope return" w:semiHidden="1" w:unhideWhenUsed="1"/>
-    <w:lsdException w:name="footnote reference" w:semiHidden="1" w:unhideWhenUsed="1"/>
-    <w:lsdException w:name="annotation reference" w:semiHidden="1" w:unhideWhenUsed="1"/>
-    <w:lsdException w:name="line number" w:semiHidden="1" w:unhideWhenUsed="1"/>
-    <w:lsdException w:name="page number" w:semiHidden="1" w:unhideWhenUsed="1"/>
-    <w:lsdException w:name="endnote reference" w:semiHidden="1" w:unhideWhenUsed="1"/>
-    <w:lsdException w:name="endnote text" w:semiHidden="1" w:unhideWhenUsed="1"/>
-    <w:lsdException w:name="table of authorities" w:semiHidden="1" w:unhideWhenUsed="1"/>
-    <w:lsdException w:name="macro" w:semiHidden="1" w:unhideWhenUsed="1"/>
-    <w:lsdException w:name="toa heading" w:semiHidden="1" w:unhideWhenUsed="1"/>
-    <w:lsdException w:name="List" w:semiHidden="1" w:unhideWhenUsed="1"/>
-    <w:lsdException w:name="List Bullet" w:semiHidden="1" w:unhideWhenUsed="1"/>
-    <w:lsdException w:name="List Number" w:semiHidden="1" w:unhideWhenUsed="1"/>
-    <w:lsdException w:name="List 2" w:semiHidden="1" w:unhideWhenUsed="1"/>
-    <w:lsdException w:name="List 3" w:semiHidden="1" w:unhideWhenUsed="1"/>
-    <w:lsdException w:name="List 4" w:semiHidden="1" w:unhideWhenUsed="1"/>
-    <w:lsdException w:name="List 5" w:semiHidden="1" w:unhideWhenUsed="1"/>
-    <w:lsdException w:name="List Bullet 2" w:semiHidden="1" w:unhideWhenUsed="1"/>
-    <w:lsdException w:name="List Bullet 3" w:semiHidden="1" w:unhideWhenUsed="1"/>
-    <w:lsdException w:name="List Bullet 4" w:semiHidden="1" w:unhideWhenUsed="1"/>
-    <w:lsdException w:name="List Bullet 5" w:semiHidden="1" w:unhideWhenUsed="1"/>
-    <w:lsdException w:name="List Number 2" w:semiHidden="1" w:unhideWhenUsed="1"/>
-    <w:lsdException w:name="List Number 3" w:semiHidden="1" w:unhideWhenUsed="1"/>
-    <w:lsdException w:name="List Number 4" w:semiHidden="1" w:unhideWhenUsed="1"/>
-    <w:lsdException w:name="List Number 5" w:semiHidden="1" w:unhideWhenUsed="1"/>
-    <w:lsdException w:name="Title" w:uiPriority="10" w:qFormat="1"/>
-    <w:lsdException w:name="Closing" w:semiHidden="1" w:unhideWhenUsed="1"/>
-    <w:lsdException w:name="Signature" w:semiHidden="1" w:unhideWhenUsed="1"/>
-    <w:lsdException w:name="Default Paragraph Font" w:semiHidden="1" w:uiPriority="1" w:unhideWhenUsed="1"/>
-    <w:lsdException w:name="Body Text" w:semiHidden="1" w:unhideWhenUsed="1"/>
-    <w:lsdException w:name="Body Text Indent" w:semiHidden="1" w:unhideWhenUsed="1"/>
-    <w:lsdException w:name="List Continue" w:semiHidden="1" w:unhideWhenUsed="1"/>
-    <w:lsdException w:name="List Continue 2" w:semiHidden="1" w:unhideWhenUsed="1"/>
-    <w:lsdException w:name="List Continue 3" w:semiHidden="1" w:unhideWhenUsed="1"/>
-    <w:lsdException w:name="List Continue 4" w:semiHidden="1" w:unhideWhenUsed="1"/>
-    <w:lsdException w:name="List Continue 5" w:semiHidden="1" w:unhideWhenUsed="1"/>
-    <w:lsdException w:name="Message Header" w:semiHidden="1" w:unhideWhenUsed="1"/>
-    <w:lsdException w:name="Subtitle" w:uiPriority="11" w:qFormat="1"/>
-    <w:lsdException w:name="Salutation" w:semiHidden="1" w:unhideWhenUsed="1"/>
-    <w:lsdException w:name="Date" w:semiHidden="1" w:unhideWhenUsed="1"/>
-    <w:lsdException w:name="Body Text First Indent" w:semiHidden="1" w:unhideWhenUsed="1"/>
-    <w:lsdException w:name="Body Text First Indent 2" w:semiHidden="1" w:unhideWhenUsed="1"/>
-    <w:lsdException w:name="Note Heading" w:semiHidden="1" w:unhideWhenUsed="1"/>
-    <w:lsdException w:name="Body Text 2" w:semiHidden="1" w:unhideWhenUsed="1"/>
-    <w:lsdException w:name="Body Text 3" w:semiHidden="1" w:unhideWhenUsed="1"/>
-    <w:lsdException w:name="Body Text Indent 2" w:semiHidden="1" w:unhideWhenUsed="1"/>
-    <w:lsdException w:name="Body Text Indent 3" w:semiHidden="1" w:unhideWhenUsed="1"/>
-    <w:lsdException w:name="Block Text" w:semiHidden="1" w:unhideWhenUsed="1"/>
-    <w:lsdException w:name="Hyperlink" w:semiHidden="1" w:unhideWhenUsed="1"/>
-    <w:lsdException w:name="FollowedHyperlink" w:semiHidden="1" w:unhideWhenUsed="1"/>
-    <w:lsdException w:name="Strong" w:uiPriority="22" w:qFormat="1"/>
-    <w:lsdException w:name="Emphasis" w:uiPriority="20" w:qFormat="1"/>
-    <w:lsdException w:name="Document Map" w:semiHidden="1" w:unhideWhenUsed="1"/>
-    <w:lsdException w:name="Plain Text" w:semiHidden="1" w:unhideWhenUsed="1"/>
-    <w:lsdException w:name="E-mail Signature" w:semiHidden="1" w:unhideWhenUsed="1"/>
-    <w:lsdException w:name="HTML Top of Form" w:semiHidden="1" w:unhideWhenUsed="1"/>
-    <w:lsdException w:name="HTML Bottom of Form" w:semiHidden="1" w:unhideWhenUsed="1"/>
-    <w:lsdException w:name="Normal (Web)" w:semiHidden="1" w:unhideWhenUsed="1"/>
-    <w:lsdException w:name="HTML Acronym" w:semiHidden="1" w:unhideWhenUsed="1"/>
-    <w:lsdException w:name="HTML Address" w:semiHidden="1" w:unhideWhenUsed="1"/>
-    <w:lsdException w:name="HTML Cite" w:semiHidden="1" w:unhideWhenUsed="1"/>
-    <w:lsdException w:name="HTML Code" w:semiHidden="1" w:unhideWhenUsed="1"/>
-    <w:lsdException w:name="HTML Definition" w:semiHidden="1" w:unhideWhenUsed="1"/>
-    <w:lsdException w:name="HTML Keyboard" w:semiHidden="1" w:unhideWhenUsed="1"/>
-    <w:lsdException w:name="HTML Preformatted" w:semiHidden="1" w:unhideWhenUsed="1"/>
-    <w:lsdException w:name="HTML Sample" w:semiHidden="1" w:unhideWhenUsed="1"/>
-    <w:lsdException w:name="HTML Typewriter" w:semiHidden="1" w:unhideWhenUsed="1"/>
-    <w:lsdException w:name="HTML Variable" w:semiHidden="1" w:unhideWhenUsed="1"/>
-    <w:lsdException w:name="Normal Table" w:semiHidden="1" w:unhideWhenUsed="1"/>
-    <w:lsdException w:name="annotation subject" w:semiHidden="1" w:unhideWhenUsed="1"/>
-    <w:lsdException w:name="No List" w:semiHidden="1" w:unhideWhenUsed="1"/>
-    <w:lsdException w:name="Outline List 1" w:semiHidden="1" w:unhideWhenUsed="1"/>
-    <w:lsdException w:name="Outline List 2" w:semiHidden="1" w:unhideWhenUsed="1"/>
-    <w:lsdException w:name="Outline List 3" w:semiHidden="1" w:unhideWhenUsed="1"/>
-    <w:lsdException w:name="Table Simple 1" w:semiHidden="1" w:unhideWhenUsed="1"/>
-    <w:lsdException w:name="Table Simple 2" w:semiHidden="1" w:unhideWhenUsed="1"/>
-    <w:lsdException w:name="Table Simple 3" w:semiHidden="1" w:unhideWhenUsed="1"/>
-    <w:lsdException w:name="Table Classic 1" w:semiHidden="1" w:unhideWhenUsed="1"/>
-    <w:lsdException w:name="Table Classic 2" w:semiHidden="1" w:unhideWhenUsed="1"/>
-    <w:lsdException w:name="Table Classic 3" w:semiHidden="1" w:unhideWhenUsed="1"/>
-    <w:lsdException w:name="Table Classic 4" w:semiHidden="1" w:unhideWhenUsed="1"/>
-    <w:lsdException w:name="Table Colorful 1" w:semiHidden="1" w:unhideWhenUsed="1"/>
-    <w:lsdException w:name="Table Colorful 2" w:semiHidden="1" w:unhideWhenUsed="1"/>
-    <w:lsdException w:name="Table Colorful 3" w:semiHidden="1" w:unhideWhenUsed="1"/>
-    <w:lsdException w:name="Table Columns 1" w:semiHidden="1" w:unhideWhenUsed="1"/>
-    <w:lsdException w:name="Table Columns 2" w:semiHidden="1" w:unhideWhenUsed="1"/>
-    <w:lsdException w:name="Table Columns 3" w:semiHidden="1" w:unhideWhenUsed="1"/>
-    <w:lsdException w:name="Table Columns 4" w:semiHidden="1" w:unhideWhenUsed="1"/>
-    <w:lsdException w:name="Table Columns 5" w:semiHidden="1" w:unhideWhenUsed="1"/>
-    <w:lsdException w:name="Table Grid 1" w:semiHidden="1" w:unhideWhenUsed="1"/>
-    <w:lsdException w:name="Table Grid 2" w:semiHidden="1" w:unhideWhenUsed="1"/>
-    <w:lsdException w:name="Table Grid 3" w:semiHidden="1" w:unhideWhenUsed="1"/>
-    <w:lsdException w:name="Table Grid 4" w:semiHidden="1" w:unhideWhenUsed="1"/>
-    <w:lsdException w:name="Table Grid 5" w:semiHidden="1" w:unhideWhenUsed="1"/>
-    <w:lsdException w:name="Table Grid 6" w:semiHidden="1" w:unhideWhenUsed="1"/>
-    <w:lsdException w:name="Table Grid 7" w:semiHidden="1" w:unhideWhenUsed="1"/>
-    <w:lsdException w:name="Table Grid 8" w:semiHidden="1" w:unhideWhenUsed="1"/>
-    <w:lsdException w:name="Table List 1" w:semiHidden="1" w:unhideWhenUsed="1"/>
-    <w:lsdException w:name="Table List 2" w:semiHidden="1" w:unhideWhenUsed="1"/>
-    <w:lsdException w:name="Table List 3" w:semiHidden="1" w:unhideWhenUsed="1"/>
-    <w:lsdException w:name="Table List 4" w:semiHidden="1" w:unhideWhenUsed="1"/>
-    <w:lsdException w:name="Table List 5" w:semiHidden="1" w:unhideWhenUsed="1"/>
-    <w:lsdException w:name="Table List 6" w:semiHidden="1" w:unhideWhenUsed="1"/>
-    <w:lsdException w:name="Table List 7" w:semiHidden="1" w:unhideWhenUsed="1"/>
-    <w:lsdException w:name="Table List 8" w:semiHidden="1" w:unhideWhenUsed="1"/>
-    <w:lsdException w:name="Table 3D effects 1" w:semiHidden="1" w:unhideWhenUsed="1"/>
-    <w:lsdException w:name="Table 3D effects 2" w:semiHidden="1" w:unhideWhenUsed="1"/>
-    <w:lsdException w:name="Table 3D effects 3" w:semiHidden="1" w:unhideWhenUsed="1"/>
-    <w:lsdException w:name="Table Contemporary" w:semiHidden="1" w:unhideWhenUsed="1"/>
-    <w:lsdException w:name="Table Elegant" w:semiHidden="1" w:unhideWhenUsed="1"/>
-    <w:lsdException w:name="Table Professional" w:semiHidden="1" w:unhideWhenUsed="1"/>
-    <w:lsdException w:name="Table Subtle 1" w:semiHidden="1" w:unhideWhenUsed="1"/>
-    <w:lsdException w:name="Table Subtle 2" w:semiHidden="1" w:unhideWhenUsed="1"/>
-    <w:lsdException w:name="Table Web 1" w:semiHidden="1" w:unhideWhenUsed="1"/>
-    <w:lsdException w:name="Table Web 2" w:semiHidden="1" w:unhideWhenUsed="1"/>
-    <w:lsdException w:name="Table Web 3" w:semiHidden="1" w:unhideWhenUsed="1"/>
-    <w:lsdException w:name="Balloon Text" w:semiHidden="1" w:unhideWhenUsed="1"/>
-    <w:lsdException w:name="Table Grid" w:uiPriority="39"/>
-    <w:lsdException w:name="Table Theme" w:semiHidden="1" w:unhideWhenUsed="1"/>
-    <w:lsdException w:name="Placeholder Text" w:semiHidden="1"/>
-    <w:lsdException w:name="No Spacing" w:uiPriority="1" w:qFormat="1"/>
-    <w:lsdException w:name="Light Shading" w:uiPriority="60"/>
-    <w:lsdException w:name="Light List" w:uiPriority="61"/>
-    <w:lsdException w:name="Light Grid" w:uiPriority="62"/>
-    <w:lsdException w:name="Medium Shading 1" w:uiPriority="63"/>
-    <w:lsdException w:name="Medium Shading 2" w:uiPriority="64"/>
-    <w:lsdException w:name="Medium List 1" w:uiPriority="65"/>
-    <w:lsdException w:name="Medium List 2" w:uiPriority="66"/>
-    <w:lsdException w:name="Medium Grid 1" w:uiPriority="67"/>
-    <w:lsdException w:name="Medium Grid 2" w:uiPriority="68"/>
-    <w:lsdException w:name="Medium Grid 3" w:uiPriority="69"/>
-    <w:lsdException w:name="Dark List" w:uiPriority="70"/>
-    <w:lsdException w:name="Colorful Shading" w:uiPriority="71"/>
-    <w:lsdException w:name="Colorful List" w:uiPriority="72"/>
-    <w:lsdException w:name="Colorful Grid" w:uiPriority="73"/>
-    <w:lsdException w:name="Light Shading Accent 1" w:uiPriority="60"/>
-    <w:lsdException w:name="Light List Accent 1" w:uiPriority="61"/>
-    <w:lsdException w:name="Light Grid Accent 1" w:uiPriority="62"/>
-    <w:lsdException w:name="Medium Shading 1 Accent 1" w:uiPriority="63"/>
-    <w:lsdException w:name="Medium Shading 2 Accent 1" w:uiPriority="64"/>
-    <w:lsdException w:name="Medium List 1 Accent 1" w:uiPriority="65"/>
-    <w:lsdException w:name="Revision" w:semiHidden="1"/>
-    <w:lsdException w:name="List Paragraph" w:uiPriority="34" w:qFormat="1"/>
-    <w:lsdException w:name="Quote" w:uiPriority="29" w:qFormat="1"/>
-    <w:lsdException w:name="Intense Quote" w:uiPriority="30" w:qFormat="1"/>
-    <w:lsdException w:name="Medium List 2 Accent 1" w:uiPriority="66"/>
-    <w:lsdException w:name="Medium Grid 1 Accent 1" w:uiPriority="67"/>
-    <w:lsdException w:name="Medium Grid 2 Accent 1" w:uiPriority="68"/>
-    <w:lsdException w:name="Medium Grid 3 Accent 1" w:uiPriority="69"/>
-    <w:lsdException w:name="Dark List Accent 1" w:uiPriority="70"/>
-    <w:lsdException w:name="Colorful Shading Accent 1" w:uiPriority="71"/>
-    <w:lsdException w:name="Colorful List Accent 1" w:uiPriority="72"/>
-    <w:lsdException w:name="Colorful Grid Accent 1" w:uiPriority="73"/>
-    <w:lsdException w:name="Light Shading Accent 2" w:uiPriority="60"/>
-    <w:lsdException w:name="Light List Accent 2" w:uiPriority="61"/>
-    <w:lsdException w:name="Light Grid Accent 2" w:uiPriority="62"/>
-    <w:lsdException w:name="Medium Shading 1 Accent 2" w:uiPriority="63"/>
-    <w:lsdException w:name="Medium Shading 2 Accent 2" w:uiPriority="64"/>
-    <w:lsdException w:name="Medium List 1 Accent 2" w:uiPriority="65"/>
-    <w:lsdException w:name="Medium List 2 Accent 2" w:uiPriority="66"/>
-    <w:lsdException w:name="Medium Grid 1 Accent 2" w:uiPriority="67"/>
-    <w:lsdException w:name="Medium Grid 2 Accent 2" w:uiPriority="68"/>
-    <w:lsdException w:name="Medium Grid 3 Accent 2" w:uiPriority="69"/>
-    <w:lsdException w:name="Dark List Accent 2" w:uiPriority="70"/>
-    <w:lsdException w:name="Colorful Shading Accent 2" w:uiPriority="71"/>
-    <w:lsdException w:name="Colorful List Accent 2" w:uiPriority="72"/>
-    <w:lsdException w:name="Colorful Grid Accent 2" w:uiPriority="73"/>
-    <w:lsdException w:name="Light Shading Accent 3" w:uiPriority="60"/>
-    <w:lsdException w:name="Light List Accent 3" w:uiPriority="61"/>
-    <w:lsdException w:name="Light Grid Accent 3" w:uiPriority="62"/>
-    <w:lsdException w:name="Medium Shading 1 Accent 3" w:uiPriority="63"/>
-    <w:lsdException w:name="Medium Shading 2 Accent 3" w:uiPriority="64"/>
-    <w:lsdException w:name="Medium List 1 Accent 3" w:uiPriority="65"/>
-    <w:lsdException w:name="Medium List 2 Accent 3" w:uiPriority="66"/>
-    <w:lsdException w:name="Medium Grid 1 Accent 3" w:uiPriority="67"/>
-    <w:lsdException w:name="Medium Grid 2 Accent 3" w:uiPriority="68"/>
-    <w:lsdException w:name="Medium Grid 3 Accent 3" w:uiPriority="69"/>
-    <w:lsdException w:name="Dark List Accent 3" w:uiPriority="70"/>
-    <w:lsdException w:name="Colorful Shading Accent 3" w:uiPriority="71"/>
-    <w:lsdException w:name="Colorful List Accent 3" w:uiPriority="72"/>
-    <w:lsdException w:name="Colorful Grid Accent 3" w:uiPriority="73"/>
-    <w:lsdException w:name="Light Shading Accent 4" w:uiPriority="60"/>
-    <w:lsdException w:name="Light List Accent 4" w:uiPriority="61"/>
-    <w:lsdException w:name="Light Grid Accent 4" w:uiPriority="62"/>
-    <w:lsdException w:name="Medium Shading 1 Accent 4" w:uiPriority="63"/>
-    <w:lsdException w:name="Medium Shading 2 Accent 4" w:uiPriority="64"/>
-    <w:lsdException w:name="Medium List 1 Accent 4" w:uiPriority="65"/>
-    <w:lsdException w:name="Medium List 2 Accent 4" w:uiPriority="66"/>
-    <w:lsdException w:name="Medium Grid 1 Accent 4" w:uiPriority="67"/>
-    <w:lsdException w:name="Medium Grid 2 Accent 4" w:uiPriority="68"/>
-    <w:lsdException w:name="Medium Grid 3 Accent 4" w:uiPriority="69"/>
-    <w:lsdException w:name="Dark List Accent 4" w:uiPriority="70"/>
-    <w:lsdException w:name="Colorful Shading Accent 4" w:uiPriority="71"/>
-    <w:lsdException w:name="Colorful List Accent 4" w:uiPriority="72"/>
-    <w:lsdException w:name="Colorful Grid Accent 4" w:uiPriority="73"/>
-    <w:lsdException w:name="Light Shading Accent 5" w:uiPriority="60"/>
-    <w:lsdException w:name="Light List Accent 5" w:uiPriority="61"/>
-    <w:lsdException w:name="Light Grid Accent 5" w:uiPriority="62"/>
-    <w:lsdException w:name="Medium Shading 1 Accent 5" w:uiPriority="63"/>
-    <w:lsdException w:name="Medium Shading 2 Accent 5" w:uiPriority="64"/>
-    <w:lsdException w:name="Medium List 1 Accent 5" w:uiPriority="65"/>
-    <w:lsdException w:name="Medium List 2 Accent 5" w:uiPriority="66"/>
-    <w:lsdException w:name="Medium Grid 1 Accent 5" w:uiPriority="67"/>
-    <w:lsdException w:name="Medium Grid 2 Accent 5" w:uiPriority="68"/>
-    <w:lsdException w:name="Medium Grid 3 Accent 5" w:uiPriority="69"/>
-    <w:lsdException w:name="Dark List Accent 5" w:uiPriority="70"/>
-    <w:lsdException w:name="Colorful Shading Accent 5" w:uiPriority="71"/>
-    <w:lsdException w:name="Colorful List Accent 5" w:uiPriority="72"/>
-    <w:lsdException w:name="Colorful Grid Accent 5" w:uiPriority="73"/>
-    <w:lsdException w:name="Light Shading Accent 6" w:uiPriority="60"/>
-    <w:lsdException w:name="Light List Accent 6" w:uiPriority="61"/>
-    <w:lsdException w:name="Light Grid Accent 6" w:uiPriority="62"/>
-    <w:lsdException w:name="Medium Shading 1 Accent 6" w:uiPriority="63"/>
-    <w:lsdException w:name="Medium Shading 2 Accent 6" w:uiPriority="64"/>
-    <w:lsdException w:name="Medium List 1 Accent 6" w:uiPriority="65"/>
-    <w:lsdException w:name="Medium List 2 Accent 6" w:uiPriority="66"/>
-    <w:lsdException w:name="Medium Grid 1 Accent 6" w:uiPriority="67"/>
-    <w:lsdException w:name="Medium Grid 2 Accent 6" w:uiPriority="68"/>
-    <w:lsdException w:name="Medium Grid 3 Accent 6" w:uiPriority="69"/>
-    <w:lsdException w:name="Dark List Accent 6" w:uiPriority="70"/>
-    <w:lsdException w:name="Colorful Shading Accent 6" w:uiPriority="71"/>
-    <w:lsdException w:name="Colorful List Accent 6" w:uiPriority="72"/>
-    <w:lsdException w:name="Colorful Grid Accent 6" w:uiPriority="73"/>
-    <w:lsdException w:name="Subtle Emphasis" w:uiPriority="19" w:qFormat="1"/>
-    <w:lsdException w:name="Intense Emphasis" w:uiPriority="21" w:qFormat="1"/>
-    <w:lsdException w:name="Subtle Reference" w:uiPriority="31" w:qFormat="1"/>
-    <w:lsdException w:name="Intense Reference" w:uiPriority="32" w:qFormat="1"/>
-    <w:lsdException w:name="Book Title" w:uiPriority="33" w:qFormat="1"/>
-    <w:lsdException w:name="Bibliography" w:semiHidden="1" w:uiPriority="37" w:unhideWhenUsed="1"/>
-    <w:lsdException w:name="TOC Heading" w:semiHidden="1" w:uiPriority="39" w:unhideWhenUsed="1" w:qFormat="1"/>
-    <w:lsdException w:name="Plain Table 1" w:uiPriority="41"/>
-    <w:lsdException w:name="Plain Table 2" w:uiPriority="42"/>
-    <w:lsdException w:name="Plain Table 3" w:uiPriority="43"/>
-    <w:lsdException w:name="Plain Table 4" w:uiPriority="44"/>
-    <w:lsdException w:name="Plain Table 5" w:uiPriority="45"/>
-    <w:lsdException w:name="Grid Table Light" w:uiPriority="40"/>
-    <w:lsdException w:name="Grid Table 1 Light" w:uiPriority="46"/>
-    <w:lsdException w:name="Grid Table 2" w:uiPriority="47"/>
-    <w:lsdException w:name="Grid Table 3" w:uiPriority="48"/>
-    <w:lsdException w:name="Grid Table 4" w:uiPriority="49"/>
-    <w:lsdException w:name="Grid Table 5 Dark" w:uiPriority="50"/>
-    <w:lsdException w:name="Grid Table 6 Colorful" w:uiPriority="51"/>
-    <w:lsdException w:name="Grid Table 7 Colorful" w:uiPriority="52"/>
-    <w:lsdException w:name="Grid Table 1 Light Accent 1" w:uiPriority="46"/>
-    <w:lsdException w:name="Grid Table 2 Accent 1" w:uiPriority="47"/>
-    <w:lsdException w:name="Grid Table 3 Accent 1" w:uiPriority="48"/>
-    <w:lsdException w:name="Grid Table 4 Accent 1" w:uiPriority="49"/>
-    <w:lsdException w:name="Grid Table 5 Dark Accent 1" w:uiPriority="50"/>
-    <w:lsdException w:name="Grid Table 6 Colorful Accent 1" w:uiPriority="51"/>
-    <w:lsdException w:name="Grid Table 7 Colorful Accent 1" w:uiPriority="52"/>
-    <w:lsdException w:name="Grid Table 1 Light Accent 2" w:uiPriority="46"/>
-    <w:lsdException w:name="Grid Table 2 Accent 2" w:uiPriority="47"/>
-    <w:lsdException w:name="Grid Table 3 Accent 2" w:uiPriority="48"/>
-    <w:lsdException w:name="Grid Table 4 Accent 2" w:uiPriority="49"/>
-    <w:lsdException w:name="Grid Table 5 Dark Accent 2" w:uiPriority="50"/>
-    <w:lsdException w:name="Grid Table 6 Colorful Accent 2" w:uiPriority="51"/>
-    <w:lsdException w:name="Grid Table 7 Colorful Accent 2" w:uiPriority="52"/>
-    <w:lsdException w:name="Grid Table 1 Light Accent 3" w:uiPriority="46"/>
-    <w:lsdException w:name="Grid Table 2 Accent 3" w:uiPriority="47"/>
-    <w:lsdException w:name="Grid Table 3 Accent 3" w:uiPriority="48"/>
-    <w:lsdException w:name="Grid Table 4 Accent 3" w:uiPriority="49"/>
-    <w:lsdException w:name="Grid Table 5 Dark Accent 3" w:uiPriority="50"/>
-    <w:lsdException w:name="Grid Table 6 Colorful Accent 3" w:uiPriority="51"/>
-    <w:lsdException w:name="Grid Table 7 Colorful Accent 3" w:uiPriority="52"/>
-    <w:lsdException w:name="Grid Table 1 Light Accent 4" w:uiPriority="46"/>
-    <w:lsdException w:name="Grid Table 2 Accent 4" w:uiPriority="47"/>
-    <w:lsdException w:name="Grid Table 3 Accent 4" w:uiPriority="48"/>
-    <w:lsdException w:name="Grid Table 4 Accent 4" w:uiPriority="49"/>
-    <w:lsdException w:name="Grid Table 5 Dark Accent 4" w:uiPriority="50"/>
-    <w:lsdException w:name="Grid Table 6 Colorful Accent 4" w:uiPriority="51"/>
-    <w:lsdException w:name="Grid Table 7 Colorful Accent 4" w:uiPriority="52"/>
-    <w:lsdException w:name="Grid Table 1 Light Accent 5" w:uiPriority="46"/>
-    <w:lsdException w:name="Grid Table 2 Accent 5" w:uiPriority="47"/>
-    <w:lsdException w:name="Grid Table 3 Accent 5" w:uiPriority="48"/>
-    <w:lsdException w:name="Grid Table 4 Accent 5" w:uiPriority="49"/>
-    <w:lsdException w:name="Grid Table 5 Dark Accent 5" w:uiPriority="50"/>
-    <w:lsdException w:name="Grid Table 6 Colorful Accent 5" w:uiPriority="51"/>
-    <w:lsdException w:name="Grid Table 7 Colorful Accent 5" w:uiPriority="52"/>
-    <w:lsdException w:name="Grid Table 1 Light Accent 6" w:uiPriority="46"/>
-    <w:lsdException w:name="Grid Table 2 Accent 6" w:uiPriority="47"/>
-    <w:lsdException w:name="Grid Table 3 Accent 6" w:uiPriority="48"/>
-    <w:lsdException w:name="Grid Table 4 Accent 6" w:uiPriority="49"/>
-    <w:lsdException w:name="Grid Table 5 Dark Accent 6" w:uiPriority="50"/>
-    <w:lsdException w:name="Grid Table 6 Colorful Accent 6" w:uiPriority="51"/>
-    <w:lsdException w:name="Grid Table 7 Colorful Accent 6" w:uiPriority="52"/>
-    <w:lsdException w:name="List Table 1 Light" w:uiPriority="46"/>
-    <w:lsdException w:name="List Table 2" w:uiPriority="47"/>
-    <w:lsdException w:name="List Table 3" w:uiPriority="48"/>
-    <w:lsdException w:name="List Table 4" w:uiPriority="49"/>
-    <w:lsdException w:name="List Table 5 Dark" w:uiPriority="50"/>
-    <w:lsdException w:name="List Table 6 Colorful" w:uiPriority="51"/>
-    <w:lsdException w:name="List Table 7 Colorful" w:uiPriority="52"/>
-    <w:lsdException w:name="List Table 1 Light Accent 1" w:uiPriority="46"/>
-    <w:lsdException w:name="List Table 2 Accent 1" w:uiPriority="47"/>
-    <w:lsdException w:name="List Table 3 Accent 1" w:uiPriority="48"/>
-    <w:lsdException w:name="List Table 4 Accent 1" w:uiPriority="49"/>
-    <w:lsdException w:name="List Table 5 Dark Accent 1" w:uiPriority="50"/>
-    <w:lsdException w:name="List Table 6 Colorful Accent 1" w:uiPriority="51"/>
-    <w:lsdException w:name="List Table 7 Colorful Accent 1" w:uiPriority="52"/>
-    <w:lsdException w:name="List Table 1 Light Accent 2" w:uiPriority="46"/>
-    <w:lsdException w:name="List Table 2 Accent 2" w:uiPriority="47"/>
-    <w:lsdException w:name="List Table 3 Accent 2" w:uiPriority="48"/>
-    <w:lsdException w:name="List Table 4 Accent 2" w:uiPriority="49"/>
-    <w:lsdException w:name="List Table 5 Dark Accent 2" w:uiPriority="50"/>
-    <w:lsdException w:name="List Table 6 Colorful Accent 2" w:uiPriority="51"/>
-    <w:lsdException w:name="List Table 7 Colorful Accent 2" w:uiPriority="52"/>
-    <w:lsdException w:name="List Table 1 Light Accent 3" w:uiPriority="46"/>
-    <w:lsdException w:name="List Table 2 Accent 3" w:uiPriority="47"/>
-    <w:lsdException w:name="List Table 3 Accent 3" w:uiPriority="48"/>
-    <w:lsdException w:name="List Table 4 Accent 3" w:uiPriority="49"/>
-    <w:lsdException w:name="List Table 5 Dark Accent 3" w:uiPriority="50"/>
-    <w:lsdException w:name="List Table 6 Colorful Accent 3" w:uiPriority="51"/>
-    <w:lsdException w:name="List Table 7 Colorful Accent 3" w:uiPriority="52"/>
-    <w:lsdException w:name="List Table 1 Light Accent 4" w:uiPriority="46"/>
-    <w:lsdException w:name="List Table 2 Accent 4" w:uiPriority="47"/>
-    <w:lsdException w:name="List Table 3 Accent 4" w:uiPriority="48"/>
-    <w:lsdException w:name="List Table 4 Accent 4" w:uiPriority="49"/>
-    <w:lsdException w:name="List Table 5 Dark Accent 4" w:uiPriority="50"/>
-    <w:lsdException w:name="List Table 6 Colorful Accent 4" w:uiPriority="51"/>
-    <w:lsdException w:name="List Table 7 Colorful Accent 4" w:uiPriority="52"/>
-    <w:lsdException w:name="List Table 1 Light Accent 5" w:uiPriority="46"/>
-    <w:lsdException w:name="List Table 2 Accent 5" w:uiPriority="47"/>
-    <w:lsdException w:name="List Table 3 Accent 5" w:uiPriority="48"/>
-    <w:lsdException w:name="List Table 4 Accent 5" w:uiPriority="49"/>
-    <w:lsdException w:name="List Table 5 Dark Accent 5" w:uiPriority="50"/>
-    <w:lsdException w:name="List Table 6 Colorful Accent 5" w:uiPriority="51"/>
-    <w:lsdException w:name="List Table 7 Colorful Accent 5" w:uiPriority="52"/>
-    <w:lsdException w:name="List Table 1 Light Accent 6" w:uiPriority="46"/>
-    <w:lsdException w:name="List Table 2 Accent 6" w:uiPriority="47"/>
-    <w:lsdException w:name="List Table 3 Accent 6" w:uiPriority="48"/>
-    <w:lsdException w:name="List Table 4 Accent 6" w:uiPriority="49"/>
-    <w:lsdException w:name="List Table 5 Dark Accent 6" w:uiPriority="50"/>
-    <w:lsdException w:name="List Table 6 Colorful Accent 6" w:uiPriority="51"/>
-    <w:lsdException w:name="List Table 7 Colorful Accent 6" w:uiPriority="52"/>
-    <w:lsdException w:name="Mention" w:semiHidden="1" w:unhideWhenUsed="1"/>
-  </w:latentStyles>
-  <w:style w:type="paragraph" w:default="1" w:styleId="Normal">
-    <w:name w:val="Normal"/>
-    <w:qFormat/>
-  </w:style>
-  <w:style w:type="character" w:default="1" w:styleId="DefaultParagraphFont">
-    <w:name w:val="Default Paragraph Font"/>
-    <w:uiPriority w:val="1"/>
-    <w:semiHidden/>
-    <w:unhideWhenUsed/>
-  </w:style>
-  <w:style w:type="table" w:default="1" w:styleId="TableNormal">
-    <w:name w:val="Normal Table"/>
-    <w:uiPriority w:val="99"/>
-    <w:semiHidden/>
-    <w:unhideWhenUsed/>
-    <w:tblPr>
-      <w:tblInd w:w="0" w:type="dxa"/>
-      <w:tblCellMar>
-        <w:top w:w="0" w:type="dxa"/>
-        <w:left w:w="108" w:type="dxa"/>
-        <w:bottom w:w="0" w:type="dxa"/>
-        <w:right w:w="108" w:type="dxa"/>
-      </w:tblCellMar>
-    </w:tblPr>
-  </w:style>
-  <w:style w:type="numbering" w:default="1" w:styleId="NoList">
-    <w:name w:val="No List"/>
-    <w:uiPriority w:val="99"/>
-    <w:semiHidden/>
-    <w:unhideWhenUsed/>
-  </w:style>
-</w:styles>
-</file>
-
-<file path=word/glossary/webSettings.xml><?xml version="1.0" encoding="utf-8"?>
-<w:webSettings xmlns:mc="http://schemas.openxmlformats.org/markup-compatibility/2006" xmlns:r="http://schemas.openxmlformats.org/officeDocument/2006/relationships" xmlns:w="http://schemas.openxmlformats.org/wordprocessingml/2006/main" xmlns:w14="http://schemas.microsoft.com/office/word/2010/wordml" xmlns:w15="http://schemas.microsoft.com/office/word/2012/wordml" xmlns:w16se="http://schemas.microsoft.com/office/word/2015/wordml/symex" mc:Ignorable="w14 w15 w16se"/>
-</file>
-
 <file path=word/theme/theme1.xml><?xml version="1.0" encoding="utf-8"?>
 <a:theme xmlns:a="http://schemas.openxmlformats.org/drawingml/2006/main" name="Office Theme">
   <a:themeElements>
@@ -17247,7 +16768,7 @@
 </file>
 
 <file path=customXml/itemProps2.xml><?xml version="1.0" encoding="utf-8"?>
-<ds:datastoreItem xmlns:ds="http://schemas.openxmlformats.org/officeDocument/2006/customXml" ds:itemID="{EBC43425-6FAC-4AAB-8EE9-37B56342E80F}">
+<ds:datastoreItem xmlns:ds="http://schemas.openxmlformats.org/officeDocument/2006/customXml" ds:itemID="{050039AD-6722-4936-8D4B-746E6F3E7224}">
   <ds:schemaRefs>
     <ds:schemaRef ds:uri="http://schemas.openxmlformats.org/officeDocument/2006/bibliography"/>
   </ds:schemaRefs>

</xml_diff>